<commit_message>
check guide de documentation
try to add some parts when u finish coding part.. :)
</commit_message>
<xml_diff>
--- a/documentation_Gestion des Projets_C2a.docx
+++ b/documentation_Gestion des Projets_C2a.docx
@@ -16,7 +16,14 @@
           <w:color w:val="C00000"/>
           <w:sz w:val="56"/>
         </w:rPr>
-        <w:t>Application web de Gestion des Projets</w:t>
+        <w:t xml:space="preserve">Application web de Gestion de </w:t>
+      </w:r>
+      <w:r>
+        <w:rPr>
+          <w:color w:val="C00000"/>
+          <w:sz w:val="56"/>
+        </w:rPr>
+        <w:t>Projets</w:t>
       </w:r>
     </w:p>
     <w:p>
@@ -328,6 +335,132 @@
     </w:p>
     <w:p>
       <w:pPr>
+        <w:pStyle w:val="Titre1"/>
+        <w:rPr>
+          <w:color w:val="002060"/>
+          <w:sz w:val="32"/>
+          <w:szCs w:val="30"/>
+        </w:rPr>
+      </w:pPr>
+      <w:r>
+        <w:rPr>
+          <w:color w:val="002060"/>
+          <w:sz w:val="36"/>
+          <w:szCs w:val="30"/>
+        </w:rPr>
+        <w:lastRenderedPageBreak/>
+        <w:t>Introduction :</w:t>
+      </w:r>
+    </w:p>
+    <w:p>
+      <w:pPr>
+        <w:rPr>
+          <w:sz w:val="26"/>
+          <w:szCs w:val="26"/>
+        </w:rPr>
+      </w:pPr>
+    </w:p>
+    <w:p>
+      <w:pPr>
+        <w:rPr>
+          <w:sz w:val="26"/>
+          <w:szCs w:val="26"/>
+        </w:rPr>
+      </w:pPr>
+      <w:r>
+        <w:rPr>
+          <w:sz w:val="26"/>
+          <w:szCs w:val="26"/>
+        </w:rPr>
+        <w:t xml:space="preserve">    Cette application web </w:t>
+      </w:r>
+      <w:proofErr w:type="spellStart"/>
+      <w:r>
+        <w:rPr>
+          <w:sz w:val="26"/>
+          <w:szCs w:val="26"/>
+        </w:rPr>
+        <w:t>à</w:t>
+      </w:r>
+      <w:proofErr w:type="spellEnd"/>
+      <w:r>
+        <w:rPr>
+          <w:sz w:val="26"/>
+          <w:szCs w:val="26"/>
+        </w:rPr>
+        <w:t xml:space="preserve"> été conçus et développé</w:t>
+      </w:r>
+      <w:r>
+        <w:rPr>
+          <w:sz w:val="26"/>
+          <w:szCs w:val="26"/>
+        </w:rPr>
+        <w:t>e</w:t>
+      </w:r>
+      <w:r>
+        <w:rPr>
+          <w:sz w:val="26"/>
+          <w:szCs w:val="26"/>
+        </w:rPr>
+        <w:t xml:space="preserve"> pour but principale </w:t>
+      </w:r>
+      <w:r>
+        <w:rPr>
+          <w:sz w:val="26"/>
+          <w:szCs w:val="26"/>
+        </w:rPr>
+        <w:t>de</w:t>
+      </w:r>
+      <w:r>
+        <w:rPr>
+          <w:sz w:val="26"/>
+          <w:szCs w:val="26"/>
+        </w:rPr>
+        <w:t xml:space="preserve"> permettre la gestion des projets et taches au sein d’une entreprise ou société</w:t>
+      </w:r>
+      <w:r>
+        <w:rPr>
+          <w:sz w:val="26"/>
+          <w:szCs w:val="26"/>
+        </w:rPr>
+        <w:t>, en effet</w:t>
+      </w:r>
+      <w:r>
+        <w:rPr>
+          <w:sz w:val="26"/>
+          <w:szCs w:val="26"/>
+        </w:rPr>
+        <w:t xml:space="preserve"> la plateforme offre une Gestion des employés représent</w:t>
+      </w:r>
+      <w:r>
+        <w:rPr>
+          <w:sz w:val="26"/>
+          <w:szCs w:val="26"/>
+        </w:rPr>
+        <w:t>a</w:t>
+      </w:r>
+      <w:r>
+        <w:rPr>
+          <w:sz w:val="26"/>
+          <w:szCs w:val="26"/>
+        </w:rPr>
+        <w:t>nt les utilisateurs de l’application, avec une possibilité de suivis des taches de chaque employé ainsi que les pr</w:t>
+      </w:r>
+      <w:r>
+        <w:rPr>
+          <w:sz w:val="26"/>
+          <w:szCs w:val="26"/>
+        </w:rPr>
+        <w:t xml:space="preserve">ojets de chaque chef de projet ,avec des interface graphiques bien accueillantes en vous donnant l’envie de parcourir l’application d’avantage et sans ennuie. </w:t>
+      </w:r>
+    </w:p>
+    <w:p>
+      <w:pPr>
+        <w:pStyle w:val="Titre1"/>
+      </w:pPr>
+    </w:p>
+    <w:p>
+      <w:pPr>
         <w:pStyle w:val="Citationintense"/>
         <w:ind w:left="0"/>
         <w:rPr>
@@ -344,7 +477,6 @@
           <w:sz w:val="30"/>
           <w:szCs w:val="30"/>
         </w:rPr>
-        <w:lastRenderedPageBreak/>
         <w:t>Page d’Installation / Admin authentification</w:t>
       </w:r>
     </w:p>
@@ -353,6 +485,173 @@
         <w:tabs>
           <w:tab w:val="left" w:pos="1380"/>
         </w:tabs>
+        <w:rPr>
+          <w:rFonts w:asciiTheme="majorHAnsi" w:hAnsiTheme="majorHAnsi"/>
+          <w:sz w:val="28"/>
+          <w:szCs w:val="28"/>
+        </w:rPr>
+      </w:pPr>
+      <w:r>
+        <w:rPr>
+          <w:rFonts w:asciiTheme="majorHAnsi" w:hAnsiTheme="majorHAnsi"/>
+          <w:sz w:val="28"/>
+          <w:szCs w:val="28"/>
+        </w:rPr>
+        <w:t>L’ors de votre premier accès à l’application</w:t>
+      </w:r>
+      <w:r>
+        <w:rPr>
+          <w:rFonts w:asciiTheme="majorHAnsi" w:hAnsiTheme="majorHAnsi"/>
+          <w:sz w:val="28"/>
+          <w:szCs w:val="28"/>
+        </w:rPr>
+        <w:t xml:space="preserve"> par l’url : </w:t>
+      </w:r>
+      <w:r>
+        <w:rPr>
+          <w:rFonts w:asciiTheme="majorHAnsi" w:hAnsiTheme="majorHAnsi"/>
+          <w:i/>
+          <w:color w:val="0070C0"/>
+          <w:sz w:val="28"/>
+          <w:szCs w:val="28"/>
+          <w:u w:val="single"/>
+        </w:rPr>
+        <w:t>www……….</w:t>
+      </w:r>
+      <w:proofErr w:type="gramStart"/>
+      <w:r>
+        <w:rPr>
+          <w:rFonts w:asciiTheme="majorHAnsi" w:hAnsiTheme="majorHAnsi"/>
+          <w:i/>
+          <w:color w:val="0070C0"/>
+          <w:sz w:val="28"/>
+          <w:szCs w:val="28"/>
+          <w:u w:val="single"/>
+        </w:rPr>
+        <w:t>com</w:t>
+      </w:r>
+      <w:r>
+        <w:rPr>
+          <w:rFonts w:asciiTheme="majorHAnsi" w:hAnsiTheme="majorHAnsi"/>
+          <w:color w:val="0070C0"/>
+          <w:sz w:val="28"/>
+          <w:szCs w:val="28"/>
+        </w:rPr>
+        <w:t xml:space="preserve"> </w:t>
+      </w:r>
+      <w:r>
+        <w:rPr>
+          <w:rFonts w:asciiTheme="majorHAnsi" w:hAnsiTheme="majorHAnsi"/>
+          <w:sz w:val="28"/>
+          <w:szCs w:val="28"/>
+        </w:rPr>
+        <w:t>,</w:t>
+      </w:r>
+      <w:proofErr w:type="gramEnd"/>
+      <w:r>
+        <w:rPr>
+          <w:rFonts w:asciiTheme="majorHAnsi" w:hAnsiTheme="majorHAnsi"/>
+          <w:sz w:val="28"/>
+          <w:szCs w:val="28"/>
+        </w:rPr>
+        <w:t xml:space="preserve"> une page d’inscription d’Admin seras mise à votre disposition .   </w:t>
+      </w:r>
+    </w:p>
+    <w:p>
+      <w:pPr>
+        <w:pStyle w:val="Paragraphedeliste"/>
+        <w:numPr>
+          <w:ilvl w:val="0"/>
+          <w:numId w:val="1"/>
+        </w:numPr>
+        <w:tabs>
+          <w:tab w:val="left" w:pos="1380"/>
+        </w:tabs>
+        <w:rPr>
+          <w:rFonts w:asciiTheme="majorHAnsi" w:hAnsiTheme="majorHAnsi"/>
+          <w:sz w:val="28"/>
+          <w:szCs w:val="28"/>
+        </w:rPr>
+      </w:pPr>
+      <w:proofErr w:type="gramStart"/>
+      <w:r>
+        <w:rPr>
+          <w:rFonts w:asciiTheme="majorHAnsi" w:hAnsiTheme="majorHAnsi"/>
+          <w:sz w:val="28"/>
+          <w:szCs w:val="28"/>
+        </w:rPr>
+        <w:t>Les script lancés</w:t>
+      </w:r>
+      <w:proofErr w:type="gramEnd"/>
+      <w:r>
+        <w:rPr>
+          <w:rFonts w:asciiTheme="majorHAnsi" w:hAnsiTheme="majorHAnsi"/>
+          <w:sz w:val="28"/>
+          <w:szCs w:val="28"/>
+        </w:rPr>
+        <w:t> :</w:t>
+      </w:r>
+    </w:p>
+    <w:p>
+      <w:pPr>
+        <w:tabs>
+          <w:tab w:val="left" w:pos="1380"/>
+        </w:tabs>
+        <w:rPr>
+          <w:rFonts w:asciiTheme="majorHAnsi" w:hAnsiTheme="majorHAnsi"/>
+          <w:sz w:val="28"/>
+          <w:szCs w:val="28"/>
+        </w:rPr>
+      </w:pPr>
+    </w:p>
+    <w:p>
+      <w:pPr>
+        <w:pStyle w:val="Paragraphedeliste"/>
+        <w:numPr>
+          <w:ilvl w:val="0"/>
+          <w:numId w:val="1"/>
+        </w:numPr>
+        <w:tabs>
+          <w:tab w:val="left" w:pos="1380"/>
+        </w:tabs>
+        <w:rPr>
+          <w:rFonts w:asciiTheme="majorHAnsi" w:hAnsiTheme="majorHAnsi"/>
+          <w:sz w:val="28"/>
+          <w:szCs w:val="28"/>
+        </w:rPr>
+      </w:pPr>
+      <w:r>
+        <w:rPr>
+          <w:rFonts w:asciiTheme="majorHAnsi" w:hAnsiTheme="majorHAnsi"/>
+          <w:sz w:val="28"/>
+          <w:szCs w:val="28"/>
+        </w:rPr>
+        <w:t xml:space="preserve">Le code </w:t>
+      </w:r>
+      <w:proofErr w:type="spellStart"/>
+      <w:r>
+        <w:rPr>
+          <w:rFonts w:asciiTheme="majorHAnsi" w:hAnsiTheme="majorHAnsi"/>
+          <w:sz w:val="28"/>
+          <w:szCs w:val="28"/>
+        </w:rPr>
+        <w:t>css</w:t>
+      </w:r>
+      <w:proofErr w:type="spellEnd"/>
+      <w:r>
+        <w:rPr>
+          <w:rFonts w:asciiTheme="majorHAnsi" w:hAnsiTheme="majorHAnsi"/>
+          <w:sz w:val="28"/>
+          <w:szCs w:val="28"/>
+        </w:rPr>
+        <w:t> :</w:t>
+      </w:r>
+    </w:p>
+    <w:p>
+      <w:pPr>
+        <w:tabs>
+          <w:tab w:val="left" w:pos="1380"/>
+        </w:tabs>
         <w:jc w:val="center"/>
         <w:rPr>
           <w:rFonts w:asciiTheme="majorHAnsi" w:hAnsiTheme="majorHAnsi"/>
@@ -367,42 +666,155 @@
         <w:tabs>
           <w:tab w:val="left" w:pos="1380"/>
         </w:tabs>
-        <w:jc w:val="center"/>
-        <w:rPr>
-          <w:rFonts w:asciiTheme="majorHAnsi" w:hAnsiTheme="majorHAnsi"/>
-          <w:b/>
-          <w:sz w:val="28"/>
-          <w:szCs w:val="28"/>
-        </w:rPr>
-      </w:pPr>
-      <w:bookmarkStart w:id="0" w:name="_GoBack"/>
-      <w:bookmarkEnd w:id="0"/>
-    </w:p>
-    <w:p>
-      <w:pPr>
-        <w:tabs>
-          <w:tab w:val="left" w:pos="1380"/>
-        </w:tabs>
-        <w:jc w:val="center"/>
-        <w:rPr>
-          <w:rFonts w:asciiTheme="majorHAnsi" w:hAnsiTheme="majorHAnsi"/>
-          <w:b/>
-          <w:sz w:val="28"/>
-          <w:szCs w:val="28"/>
-        </w:rPr>
-      </w:pPr>
-    </w:p>
-    <w:p>
-      <w:pPr>
-        <w:tabs>
-          <w:tab w:val="left" w:pos="1380"/>
-        </w:tabs>
-        <w:jc w:val="center"/>
-        <w:rPr>
-          <w:rFonts w:asciiTheme="majorHAnsi" w:hAnsiTheme="majorHAnsi"/>
-          <w:b/>
-          <w:sz w:val="28"/>
-          <w:szCs w:val="28"/>
+        <w:rPr>
+          <w:rFonts w:asciiTheme="majorHAnsi" w:hAnsiTheme="majorHAnsi"/>
+          <w:sz w:val="28"/>
+          <w:szCs w:val="28"/>
+        </w:rPr>
+      </w:pPr>
+      <w:r>
+        <w:rPr>
+          <w:rFonts w:asciiTheme="majorHAnsi" w:hAnsiTheme="majorHAnsi"/>
+          <w:sz w:val="28"/>
+          <w:szCs w:val="28"/>
+        </w:rPr>
+        <w:t>Une fois inscris, l’admin à accès à presque tout</w:t>
+      </w:r>
+      <w:r>
+        <w:rPr>
+          <w:rFonts w:asciiTheme="majorHAnsi" w:hAnsiTheme="majorHAnsi"/>
+          <w:sz w:val="28"/>
+          <w:szCs w:val="28"/>
+        </w:rPr>
+        <w:t>e</w:t>
+      </w:r>
+      <w:r>
+        <w:rPr>
+          <w:rFonts w:asciiTheme="majorHAnsi" w:hAnsiTheme="majorHAnsi"/>
+          <w:sz w:val="28"/>
+          <w:szCs w:val="28"/>
+        </w:rPr>
+        <w:t xml:space="preserve"> les actions de l’application, il pourras ainsi ajouter d’autre utilisateurs a </w:t>
+      </w:r>
+      <w:proofErr w:type="spellStart"/>
+      <w:r>
+        <w:rPr>
+          <w:rFonts w:asciiTheme="majorHAnsi" w:hAnsiTheme="majorHAnsi"/>
+          <w:sz w:val="28"/>
+          <w:szCs w:val="28"/>
+        </w:rPr>
+        <w:t>partire</w:t>
+      </w:r>
+      <w:proofErr w:type="spellEnd"/>
+      <w:r>
+        <w:rPr>
+          <w:rFonts w:asciiTheme="majorHAnsi" w:hAnsiTheme="majorHAnsi"/>
+          <w:sz w:val="28"/>
+          <w:szCs w:val="28"/>
+        </w:rPr>
+        <w:t xml:space="preserve"> du </w:t>
+      </w:r>
+      <w:proofErr w:type="spellStart"/>
+      <w:r>
+        <w:rPr>
+          <w:rFonts w:asciiTheme="majorHAnsi" w:hAnsiTheme="majorHAnsi"/>
+          <w:sz w:val="28"/>
+          <w:szCs w:val="28"/>
+        </w:rPr>
+        <w:t>boutton</w:t>
+      </w:r>
+      <w:proofErr w:type="spellEnd"/>
+      <w:r>
+        <w:rPr>
+          <w:rFonts w:asciiTheme="majorHAnsi" w:hAnsiTheme="majorHAnsi"/>
+          <w:sz w:val="28"/>
+          <w:szCs w:val="28"/>
+        </w:rPr>
+        <w:t xml:space="preserve"> </w:t>
+      </w:r>
+      <w:r>
+        <w:rPr>
+          <w:rFonts w:asciiTheme="majorHAnsi" w:hAnsiTheme="majorHAnsi"/>
+          <w:i/>
+          <w:color w:val="FF0000"/>
+          <w:sz w:val="28"/>
+          <w:szCs w:val="28"/>
+          <w:u w:val="single"/>
+        </w:rPr>
+        <w:t>Gestion Utilisateurs</w:t>
+      </w:r>
+      <w:r>
+        <w:rPr>
+          <w:rFonts w:asciiTheme="majorHAnsi" w:hAnsiTheme="majorHAnsi"/>
+          <w:color w:val="FF0000"/>
+          <w:sz w:val="28"/>
+          <w:szCs w:val="28"/>
+        </w:rPr>
+        <w:t xml:space="preserve"> </w:t>
+      </w:r>
+      <w:r>
+        <w:rPr>
+          <w:rFonts w:asciiTheme="majorHAnsi" w:hAnsiTheme="majorHAnsi"/>
+          <w:color w:val="FF0000"/>
+          <w:sz w:val="28"/>
+          <w:szCs w:val="28"/>
+        </w:rPr>
+        <w:t xml:space="preserve"> </w:t>
+      </w:r>
+      <w:r>
+        <w:rPr>
+          <w:rFonts w:asciiTheme="majorHAnsi" w:hAnsiTheme="majorHAnsi"/>
+          <w:sz w:val="28"/>
+          <w:szCs w:val="28"/>
+        </w:rPr>
+        <w:t xml:space="preserve">qui se trouve </w:t>
+      </w:r>
+      <w:r>
+        <w:rPr>
+          <w:rFonts w:asciiTheme="majorHAnsi" w:hAnsiTheme="majorHAnsi"/>
+          <w:sz w:val="28"/>
+          <w:szCs w:val="28"/>
+        </w:rPr>
+        <w:t xml:space="preserve">à la barre </w:t>
+      </w:r>
+      <w:r>
+        <w:rPr>
+          <w:rFonts w:asciiTheme="majorHAnsi" w:hAnsiTheme="majorHAnsi"/>
+          <w:sz w:val="28"/>
+          <w:szCs w:val="28"/>
+        </w:rPr>
+        <w:t>en haut</w:t>
+      </w:r>
+      <w:r>
+        <w:rPr>
+          <w:rFonts w:asciiTheme="majorHAnsi" w:hAnsiTheme="majorHAnsi"/>
+          <w:sz w:val="28"/>
+          <w:szCs w:val="28"/>
+        </w:rPr>
+        <w:t xml:space="preserve"> de la </w:t>
+      </w:r>
+      <w:proofErr w:type="gramStart"/>
+      <w:r>
+        <w:rPr>
+          <w:rFonts w:asciiTheme="majorHAnsi" w:hAnsiTheme="majorHAnsi"/>
+          <w:sz w:val="28"/>
+          <w:szCs w:val="28"/>
+        </w:rPr>
+        <w:t>page .</w:t>
+      </w:r>
+      <w:proofErr w:type="gramEnd"/>
+    </w:p>
+    <w:p>
+      <w:pPr>
+        <w:tabs>
+          <w:tab w:val="left" w:pos="1380"/>
+        </w:tabs>
+        <w:rPr>
+          <w:rFonts w:asciiTheme="majorHAnsi" w:hAnsiTheme="majorHAnsi"/>
+          <w:color w:val="FF0000"/>
+          <w:sz w:val="28"/>
+          <w:szCs w:val="28"/>
+          <w:u w:val="single"/>
         </w:rPr>
       </w:pPr>
     </w:p>
@@ -441,14 +853,350 @@
         <w:tabs>
           <w:tab w:val="left" w:pos="1380"/>
         </w:tabs>
+        <w:rPr>
+          <w:rFonts w:asciiTheme="majorHAnsi" w:hAnsiTheme="majorHAnsi"/>
+          <w:sz w:val="28"/>
+          <w:szCs w:val="28"/>
+        </w:rPr>
+      </w:pPr>
+      <w:r>
+        <w:rPr>
+          <w:rFonts w:asciiTheme="majorHAnsi" w:hAnsiTheme="majorHAnsi"/>
+          <w:sz w:val="28"/>
+          <w:szCs w:val="28"/>
+        </w:rPr>
+        <w:t xml:space="preserve">Une fois la base de donnée des utilisateurs est remplie, l’accès à l’application seras automatiquement initié </w:t>
+      </w:r>
+      <w:r>
+        <w:rPr>
+          <w:rFonts w:asciiTheme="majorHAnsi" w:hAnsiTheme="majorHAnsi"/>
+          <w:sz w:val="28"/>
+          <w:szCs w:val="28"/>
+        </w:rPr>
+        <w:t xml:space="preserve">par une page </w:t>
+      </w:r>
+      <w:proofErr w:type="gramStart"/>
+      <w:r>
+        <w:rPr>
+          <w:rFonts w:asciiTheme="majorHAnsi" w:hAnsiTheme="majorHAnsi"/>
+          <w:sz w:val="28"/>
+          <w:szCs w:val="28"/>
+        </w:rPr>
+        <w:t>d’authentification .</w:t>
+      </w:r>
+      <w:proofErr w:type="gramEnd"/>
+    </w:p>
+    <w:p>
+      <w:pPr>
+        <w:pStyle w:val="Paragraphedeliste"/>
+        <w:numPr>
+          <w:ilvl w:val="0"/>
+          <w:numId w:val="1"/>
+        </w:numPr>
+        <w:tabs>
+          <w:tab w:val="left" w:pos="1380"/>
+        </w:tabs>
+        <w:rPr>
+          <w:rFonts w:asciiTheme="majorHAnsi" w:hAnsiTheme="majorHAnsi"/>
+          <w:sz w:val="28"/>
+          <w:szCs w:val="28"/>
+        </w:rPr>
+      </w:pPr>
+      <w:r>
+        <w:rPr>
+          <w:rFonts w:asciiTheme="majorHAnsi" w:hAnsiTheme="majorHAnsi"/>
+          <w:sz w:val="28"/>
+          <w:szCs w:val="28"/>
+        </w:rPr>
+        <w:t xml:space="preserve"> </w:t>
+      </w:r>
+      <w:proofErr w:type="gramStart"/>
+      <w:r>
+        <w:rPr>
+          <w:rFonts w:asciiTheme="majorHAnsi" w:hAnsiTheme="majorHAnsi"/>
+          <w:sz w:val="28"/>
+          <w:szCs w:val="28"/>
+        </w:rPr>
+        <w:t>Les script lancés</w:t>
+      </w:r>
+      <w:proofErr w:type="gramEnd"/>
+      <w:r>
+        <w:rPr>
+          <w:rFonts w:asciiTheme="majorHAnsi" w:hAnsiTheme="majorHAnsi"/>
+          <w:sz w:val="28"/>
+          <w:szCs w:val="28"/>
+        </w:rPr>
+        <w:t> :</w:t>
+      </w:r>
+    </w:p>
+    <w:p>
+      <w:pPr>
+        <w:tabs>
+          <w:tab w:val="left" w:pos="1380"/>
+        </w:tabs>
+        <w:rPr>
+          <w:rFonts w:asciiTheme="majorHAnsi" w:hAnsiTheme="majorHAnsi"/>
+          <w:sz w:val="28"/>
+          <w:szCs w:val="28"/>
+        </w:rPr>
+      </w:pPr>
+    </w:p>
+    <w:p>
+      <w:pPr>
+        <w:pStyle w:val="Paragraphedeliste"/>
+        <w:numPr>
+          <w:ilvl w:val="0"/>
+          <w:numId w:val="1"/>
+        </w:numPr>
+        <w:tabs>
+          <w:tab w:val="left" w:pos="1380"/>
+        </w:tabs>
+        <w:rPr>
+          <w:rFonts w:asciiTheme="majorHAnsi" w:hAnsiTheme="majorHAnsi"/>
+          <w:sz w:val="28"/>
+          <w:szCs w:val="28"/>
+        </w:rPr>
+      </w:pPr>
+      <w:r>
+        <w:rPr>
+          <w:rFonts w:asciiTheme="majorHAnsi" w:hAnsiTheme="majorHAnsi"/>
+          <w:sz w:val="28"/>
+          <w:szCs w:val="28"/>
+        </w:rPr>
+        <w:t xml:space="preserve">Le code </w:t>
+      </w:r>
+      <w:proofErr w:type="spellStart"/>
+      <w:r>
+        <w:rPr>
+          <w:rFonts w:asciiTheme="majorHAnsi" w:hAnsiTheme="majorHAnsi"/>
+          <w:sz w:val="28"/>
+          <w:szCs w:val="28"/>
+        </w:rPr>
+        <w:t>css</w:t>
+      </w:r>
+      <w:proofErr w:type="spellEnd"/>
+      <w:r>
+        <w:rPr>
+          <w:rFonts w:asciiTheme="majorHAnsi" w:hAnsiTheme="majorHAnsi"/>
+          <w:sz w:val="28"/>
+          <w:szCs w:val="28"/>
+        </w:rPr>
+        <w:t> :</w:t>
+      </w:r>
+    </w:p>
+    <w:p>
+      <w:pPr>
+        <w:tabs>
+          <w:tab w:val="left" w:pos="1380"/>
+        </w:tabs>
+        <w:rPr>
+          <w:rFonts w:asciiTheme="majorHAnsi" w:hAnsiTheme="majorHAnsi"/>
+          <w:sz w:val="28"/>
+          <w:szCs w:val="28"/>
+        </w:rPr>
+      </w:pPr>
+      <w:r>
+        <w:rPr>
+          <w:rFonts w:asciiTheme="majorHAnsi" w:hAnsiTheme="majorHAnsi"/>
+          <w:sz w:val="28"/>
+          <w:szCs w:val="28"/>
+        </w:rPr>
+        <w:lastRenderedPageBreak/>
+        <w:t xml:space="preserve">L’utilisateur ayant oublié son mot de passe pourras choisir l’option </w:t>
+      </w:r>
+      <w:r>
+        <w:rPr>
+          <w:rFonts w:asciiTheme="majorHAnsi" w:hAnsiTheme="majorHAnsi"/>
+          <w:i/>
+          <w:color w:val="FF0000"/>
+          <w:sz w:val="28"/>
+          <w:szCs w:val="28"/>
+        </w:rPr>
+        <w:t>(Mot de passe oublié)</w:t>
+      </w:r>
+      <w:r>
+        <w:rPr>
+          <w:rFonts w:asciiTheme="majorHAnsi" w:hAnsiTheme="majorHAnsi"/>
+          <w:i/>
+          <w:color w:val="FF0000"/>
+          <w:sz w:val="28"/>
+          <w:szCs w:val="28"/>
+        </w:rPr>
+        <w:t xml:space="preserve"> </w:t>
+      </w:r>
+      <w:r>
+        <w:rPr>
+          <w:rFonts w:asciiTheme="majorHAnsi" w:hAnsiTheme="majorHAnsi"/>
+          <w:sz w:val="28"/>
+          <w:szCs w:val="28"/>
+        </w:rPr>
+        <w:t xml:space="preserve">et ensuite seras mené à </w:t>
+      </w:r>
+      <w:proofErr w:type="spellStart"/>
+      <w:r>
+        <w:rPr>
+          <w:rFonts w:asciiTheme="majorHAnsi" w:hAnsiTheme="majorHAnsi"/>
+          <w:sz w:val="28"/>
+          <w:szCs w:val="28"/>
+        </w:rPr>
+        <w:t>inserer</w:t>
+      </w:r>
+      <w:proofErr w:type="spellEnd"/>
+      <w:r>
+        <w:rPr>
+          <w:rFonts w:asciiTheme="majorHAnsi" w:hAnsiTheme="majorHAnsi"/>
+          <w:sz w:val="28"/>
+          <w:szCs w:val="28"/>
+        </w:rPr>
+        <w:t xml:space="preserve"> une adresse email valide, pour </w:t>
+      </w:r>
+      <w:proofErr w:type="spellStart"/>
+      <w:r>
+        <w:rPr>
+          <w:rFonts w:asciiTheme="majorHAnsi" w:hAnsiTheme="majorHAnsi"/>
+          <w:sz w:val="28"/>
+          <w:szCs w:val="28"/>
+        </w:rPr>
+        <w:t>recevoire</w:t>
+      </w:r>
+      <w:proofErr w:type="spellEnd"/>
+      <w:r>
+        <w:rPr>
+          <w:rFonts w:asciiTheme="majorHAnsi" w:hAnsiTheme="majorHAnsi"/>
+          <w:sz w:val="28"/>
+          <w:szCs w:val="28"/>
+        </w:rPr>
+        <w:t xml:space="preserve"> le lien qui le mèneras ensuite à la page de réinitialisation du mot de </w:t>
+      </w:r>
+      <w:proofErr w:type="gramStart"/>
+      <w:r>
+        <w:rPr>
+          <w:rFonts w:asciiTheme="majorHAnsi" w:hAnsiTheme="majorHAnsi"/>
+          <w:sz w:val="28"/>
+          <w:szCs w:val="28"/>
+        </w:rPr>
+        <w:t>passe .</w:t>
+      </w:r>
+      <w:proofErr w:type="gramEnd"/>
+      <w:r>
+        <w:rPr>
+          <w:rFonts w:asciiTheme="majorHAnsi" w:hAnsiTheme="majorHAnsi"/>
+          <w:sz w:val="28"/>
+          <w:szCs w:val="28"/>
+        </w:rPr>
+        <w:t xml:space="preserve"> (</w:t>
+      </w:r>
+      <w:proofErr w:type="spellStart"/>
+      <w:r>
+        <w:rPr>
+          <w:rFonts w:asciiTheme="majorHAnsi" w:hAnsiTheme="majorHAnsi"/>
+          <w:sz w:val="28"/>
+          <w:szCs w:val="28"/>
+        </w:rPr>
+        <w:t>still</w:t>
+      </w:r>
+      <w:proofErr w:type="spellEnd"/>
+      <w:r>
+        <w:rPr>
+          <w:rFonts w:asciiTheme="majorHAnsi" w:hAnsiTheme="majorHAnsi"/>
+          <w:sz w:val="28"/>
+          <w:szCs w:val="28"/>
+        </w:rPr>
+        <w:t xml:space="preserve"> </w:t>
+      </w:r>
+      <w:proofErr w:type="spellStart"/>
+      <w:r>
+        <w:rPr>
+          <w:rFonts w:asciiTheme="majorHAnsi" w:hAnsiTheme="majorHAnsi"/>
+          <w:sz w:val="28"/>
+          <w:szCs w:val="28"/>
+        </w:rPr>
+        <w:t>working</w:t>
+      </w:r>
+      <w:proofErr w:type="spellEnd"/>
+      <w:r>
+        <w:rPr>
+          <w:rFonts w:asciiTheme="majorHAnsi" w:hAnsiTheme="majorHAnsi"/>
+          <w:sz w:val="28"/>
+          <w:szCs w:val="28"/>
+        </w:rPr>
+        <w:t xml:space="preserve"> on </w:t>
+      </w:r>
+      <w:proofErr w:type="spellStart"/>
+      <w:proofErr w:type="gramStart"/>
+      <w:r>
+        <w:rPr>
+          <w:rFonts w:asciiTheme="majorHAnsi" w:hAnsiTheme="majorHAnsi"/>
+          <w:sz w:val="28"/>
+          <w:szCs w:val="28"/>
+        </w:rPr>
+        <w:t>it</w:t>
+      </w:r>
+      <w:proofErr w:type="spellEnd"/>
+      <w:r>
+        <w:rPr>
+          <w:rFonts w:asciiTheme="majorHAnsi" w:hAnsiTheme="majorHAnsi"/>
+          <w:sz w:val="28"/>
+          <w:szCs w:val="28"/>
+        </w:rPr>
+        <w:t xml:space="preserve"> ..)</w:t>
+      </w:r>
+      <w:proofErr w:type="gramEnd"/>
+    </w:p>
+    <w:p>
+      <w:pPr>
+        <w:tabs>
+          <w:tab w:val="left" w:pos="1380"/>
+        </w:tabs>
         <w:jc w:val="center"/>
         <w:rPr>
           <w:rFonts w:asciiTheme="majorHAnsi" w:hAnsiTheme="majorHAnsi"/>
-          <w:b/>
-          <w:sz w:val="28"/>
-          <w:szCs w:val="28"/>
-        </w:rPr>
-      </w:pPr>
+          <w:sz w:val="28"/>
+          <w:szCs w:val="28"/>
+        </w:rPr>
+      </w:pPr>
+    </w:p>
+    <w:p>
+      <w:pPr>
+        <w:pStyle w:val="Citationintense"/>
+        <w:rPr>
+          <w:rStyle w:val="Emphaseintense"/>
+          <w:b/>
+          <w:color w:val="002060"/>
+          <w:sz w:val="34"/>
+          <w:szCs w:val="34"/>
+        </w:rPr>
+      </w:pPr>
+      <w:r>
+        <w:rPr>
+          <w:rStyle w:val="Emphaseintense"/>
+          <w:b/>
+          <w:color w:val="002060"/>
+          <w:sz w:val="34"/>
+          <w:szCs w:val="34"/>
+        </w:rPr>
+        <w:t>Interf</w:t>
+      </w:r>
+      <w:r>
+        <w:rPr>
+          <w:rStyle w:val="Emphaseintense"/>
+          <w:b/>
+          <w:color w:val="002060"/>
+          <w:sz w:val="34"/>
+          <w:szCs w:val="34"/>
+        </w:rPr>
+        <w:t>ace Admin</w:t>
+      </w:r>
+      <w:r>
+        <w:rPr>
+          <w:rStyle w:val="Emphaseintense"/>
+          <w:b/>
+          <w:color w:val="002060"/>
+          <w:sz w:val="34"/>
+          <w:szCs w:val="34"/>
+        </w:rPr>
+        <w:t xml:space="preserve"> </w:t>
+      </w:r>
     </w:p>
     <w:p>
       <w:pPr>
@@ -458,38 +1206,13 @@
         <w:jc w:val="center"/>
         <w:rPr>
           <w:rFonts w:asciiTheme="majorHAnsi" w:hAnsiTheme="majorHAnsi"/>
-          <w:sz w:val="28"/>
-          <w:szCs w:val="28"/>
-        </w:rPr>
-      </w:pPr>
-    </w:p>
-    <w:p>
-      <w:pPr>
-        <w:tabs>
-          <w:tab w:val="left" w:pos="1380"/>
-        </w:tabs>
-        <w:jc w:val="center"/>
-        <w:rPr>
-          <w:rFonts w:asciiTheme="majorHAnsi" w:hAnsiTheme="majorHAnsi"/>
-          <w:b/>
-          <w:sz w:val="28"/>
-          <w:szCs w:val="28"/>
-        </w:rPr>
-      </w:pPr>
-    </w:p>
-    <w:p>
-      <w:pPr>
-        <w:tabs>
-          <w:tab w:val="left" w:pos="1380"/>
-        </w:tabs>
-        <w:jc w:val="center"/>
-        <w:rPr>
-          <w:rFonts w:asciiTheme="majorHAnsi" w:hAnsiTheme="majorHAnsi"/>
-          <w:b/>
-          <w:sz w:val="28"/>
-          <w:szCs w:val="28"/>
-        </w:rPr>
-      </w:pPr>
+          <w:b/>
+          <w:sz w:val="28"/>
+          <w:szCs w:val="28"/>
+        </w:rPr>
+      </w:pPr>
+      <w:bookmarkStart w:id="0" w:name="_GoBack"/>
+      <w:bookmarkEnd w:id="0"/>
     </w:p>
     <w:p>
       <w:pPr>
@@ -625,6 +1348,154 @@
     </w:sectPr>
   </w:body>
 </w:document>
+</file>
+
+<file path=word/numbering.xml><?xml version="1.0" encoding="utf-8"?>
+<w:numbering xmlns:wpc="http://schemas.microsoft.com/office/word/2010/wordprocessingCanvas" xmlns:mc="http://schemas.openxmlformats.org/markup-compatibility/2006" xmlns:o="urn:schemas-microsoft-com:office:office" xmlns:r="http://schemas.openxmlformats.org/officeDocument/2006/relationships" xmlns:m="http://schemas.openxmlformats.org/officeDocument/2006/math" xmlns:v="urn:schemas-microsoft-com:vml" xmlns:wp14="http://schemas.microsoft.com/office/word/2010/wordprocessingDrawing" xmlns:wp="http://schemas.openxmlformats.org/drawingml/2006/wordprocessingDrawing" xmlns:w10="urn:schemas-microsoft-com:office:word" xmlns:w="http://schemas.openxmlformats.org/wordprocessingml/2006/main" xmlns:w14="http://schemas.microsoft.com/office/word/2010/wordml" xmlns:w15="http://schemas.microsoft.com/office/word/2012/wordml" xmlns:wpg="http://schemas.microsoft.com/office/word/2010/wordprocessingGroup" xmlns:wpi="http://schemas.microsoft.com/office/word/2010/wordprocessingInk" xmlns:wne="http://schemas.microsoft.com/office/word/2006/wordml" xmlns:wps="http://schemas.microsoft.com/office/word/2010/wordprocessingShape" mc:Ignorable="w14 w15 wp14">
+  <w:numPicBullet w:numPicBulletId="0">
+    <w:pict>
+      <v:shapetype id="_x0000_t75" coordsize="21600,21600" o:spt="75" o:preferrelative="t" path="m@4@5l@4@11@9@11@9@5xe" filled="f" stroked="f">
+        <v:stroke joinstyle="miter"/>
+        <v:formulas>
+          <v:f eqn="if lineDrawn pixelLineWidth 0"/>
+          <v:f eqn="sum @0 1 0"/>
+          <v:f eqn="sum 0 0 @1"/>
+          <v:f eqn="prod @2 1 2"/>
+          <v:f eqn="prod @3 21600 pixelWidth"/>
+          <v:f eqn="prod @3 21600 pixelHeight"/>
+          <v:f eqn="sum @0 0 1"/>
+          <v:f eqn="prod @6 1 2"/>
+          <v:f eqn="prod @7 21600 pixelWidth"/>
+          <v:f eqn="sum @8 21600 0"/>
+          <v:f eqn="prod @7 21600 pixelHeight"/>
+          <v:f eqn="sum @10 21600 0"/>
+        </v:formulas>
+        <v:path o:extrusionok="f" gradientshapeok="t" o:connecttype="rect"/>
+        <o:lock v:ext="edit" aspectratio="t"/>
+      </v:shapetype>
+      <v:shape id="_x0000_i1067" type="#_x0000_t75" style="width:11.25pt;height:11.25pt" o:bullet="t">
+        <v:imagedata r:id="rId1" o:title="msoBD15"/>
+      </v:shape>
+    </w:pict>
+  </w:numPicBullet>
+  <w:abstractNum w:abstractNumId="0" w15:restartNumberingAfterBreak="0">
+    <w:nsid w:val="42893775"/>
+    <w:multiLevelType w:val="hybridMultilevel"/>
+    <w:tmpl w:val="DCD8C678"/>
+    <w:lvl w:ilvl="0" w:tplc="040C0007">
+      <w:start w:val="1"/>
+      <w:numFmt w:val="bullet"/>
+      <w:lvlText w:val=""/>
+      <w:lvlPicBulletId w:val="0"/>
+      <w:lvlJc w:val="left"/>
+      <w:pPr>
+        <w:ind w:left="900" w:hanging="360"/>
+      </w:pPr>
+      <w:rPr>
+        <w:rFonts w:ascii="Symbol" w:hAnsi="Symbol" w:hint="default"/>
+      </w:rPr>
+    </w:lvl>
+    <w:lvl w:ilvl="1" w:tplc="040C0003" w:tentative="1">
+      <w:start w:val="1"/>
+      <w:numFmt w:val="bullet"/>
+      <w:lvlText w:val="o"/>
+      <w:lvlJc w:val="left"/>
+      <w:pPr>
+        <w:ind w:left="1620" w:hanging="360"/>
+      </w:pPr>
+      <w:rPr>
+        <w:rFonts w:ascii="Courier New" w:hAnsi="Courier New" w:cs="Courier New" w:hint="default"/>
+      </w:rPr>
+    </w:lvl>
+    <w:lvl w:ilvl="2" w:tplc="040C0005" w:tentative="1">
+      <w:start w:val="1"/>
+      <w:numFmt w:val="bullet"/>
+      <w:lvlText w:val=""/>
+      <w:lvlJc w:val="left"/>
+      <w:pPr>
+        <w:ind w:left="2340" w:hanging="360"/>
+      </w:pPr>
+      <w:rPr>
+        <w:rFonts w:ascii="Wingdings" w:hAnsi="Wingdings" w:hint="default"/>
+      </w:rPr>
+    </w:lvl>
+    <w:lvl w:ilvl="3" w:tplc="040C0001" w:tentative="1">
+      <w:start w:val="1"/>
+      <w:numFmt w:val="bullet"/>
+      <w:lvlText w:val=""/>
+      <w:lvlJc w:val="left"/>
+      <w:pPr>
+        <w:ind w:left="3060" w:hanging="360"/>
+      </w:pPr>
+      <w:rPr>
+        <w:rFonts w:ascii="Symbol" w:hAnsi="Symbol" w:hint="default"/>
+      </w:rPr>
+    </w:lvl>
+    <w:lvl w:ilvl="4" w:tplc="040C0003" w:tentative="1">
+      <w:start w:val="1"/>
+      <w:numFmt w:val="bullet"/>
+      <w:lvlText w:val="o"/>
+      <w:lvlJc w:val="left"/>
+      <w:pPr>
+        <w:ind w:left="3780" w:hanging="360"/>
+      </w:pPr>
+      <w:rPr>
+        <w:rFonts w:ascii="Courier New" w:hAnsi="Courier New" w:cs="Courier New" w:hint="default"/>
+      </w:rPr>
+    </w:lvl>
+    <w:lvl w:ilvl="5" w:tplc="040C0005" w:tentative="1">
+      <w:start w:val="1"/>
+      <w:numFmt w:val="bullet"/>
+      <w:lvlText w:val=""/>
+      <w:lvlJc w:val="left"/>
+      <w:pPr>
+        <w:ind w:left="4500" w:hanging="360"/>
+      </w:pPr>
+      <w:rPr>
+        <w:rFonts w:ascii="Wingdings" w:hAnsi="Wingdings" w:hint="default"/>
+      </w:rPr>
+    </w:lvl>
+    <w:lvl w:ilvl="6" w:tplc="040C0001" w:tentative="1">
+      <w:start w:val="1"/>
+      <w:numFmt w:val="bullet"/>
+      <w:lvlText w:val=""/>
+      <w:lvlJc w:val="left"/>
+      <w:pPr>
+        <w:ind w:left="5220" w:hanging="360"/>
+      </w:pPr>
+      <w:rPr>
+        <w:rFonts w:ascii="Symbol" w:hAnsi="Symbol" w:hint="default"/>
+      </w:rPr>
+    </w:lvl>
+    <w:lvl w:ilvl="7" w:tplc="040C0003" w:tentative="1">
+      <w:start w:val="1"/>
+      <w:numFmt w:val="bullet"/>
+      <w:lvlText w:val="o"/>
+      <w:lvlJc w:val="left"/>
+      <w:pPr>
+        <w:ind w:left="5940" w:hanging="360"/>
+      </w:pPr>
+      <w:rPr>
+        <w:rFonts w:ascii="Courier New" w:hAnsi="Courier New" w:cs="Courier New" w:hint="default"/>
+      </w:rPr>
+    </w:lvl>
+    <w:lvl w:ilvl="8" w:tplc="040C0005" w:tentative="1">
+      <w:start w:val="1"/>
+      <w:numFmt w:val="bullet"/>
+      <w:lvlText w:val=""/>
+      <w:lvlJc w:val="left"/>
+      <w:pPr>
+        <w:ind w:left="6660" w:hanging="360"/>
+      </w:pPr>
+      <w:rPr>
+        <w:rFonts w:ascii="Wingdings" w:hAnsi="Wingdings" w:hint="default"/>
+      </w:rPr>
+    </w:lvl>
+  </w:abstractNum>
+  <w:num w:numId="1">
+    <w:abstractNumId w:val="0"/>
+  </w:num>
+</w:numbering>
 </file>
 
 <file path=word/styles.xml><?xml version="1.0" encoding="utf-8"?>

</xml_diff>

<commit_message>
mail modifications +other modifications
a revoir:
-storing finishdate to current date (Project)
ifstate==clos
-media queryes in home content
</commit_message>
<xml_diff>
--- a/documentation_Gestion des Projets_C2a.docx
+++ b/documentation_Gestion des Projets_C2a.docx
@@ -16,7 +16,21 @@
           <w:color w:val="C00000"/>
           <w:sz w:val="56"/>
         </w:rPr>
-        <w:t xml:space="preserve">Application web de Gestion de </w:t>
+        <w:t>Application web de Gestion de</w:t>
+      </w:r>
+      <w:r>
+        <w:rPr>
+          <w:color w:val="C00000"/>
+          <w:sz w:val="56"/>
+        </w:rPr>
+        <w:t>s</w:t>
+      </w:r>
+      <w:r>
+        <w:rPr>
+          <w:color w:val="C00000"/>
+          <w:sz w:val="56"/>
+        </w:rPr>
+        <w:t xml:space="preserve"> </w:t>
       </w:r>
       <w:r>
         <w:rPr>
@@ -82,85 +96,14 @@
           <w:szCs w:val="28"/>
         </w:rPr>
       </w:pPr>
-      <w:proofErr w:type="spellStart"/>
-      <w:r>
-        <w:rPr>
-          <w:rFonts w:asciiTheme="majorHAnsi" w:hAnsiTheme="majorHAnsi"/>
-          <w:b/>
-          <w:sz w:val="28"/>
-          <w:szCs w:val="28"/>
-        </w:rPr>
-        <w:t>Dévelopée</w:t>
-      </w:r>
-      <w:proofErr w:type="spellEnd"/>
-      <w:r>
-        <w:rPr>
-          <w:rFonts w:asciiTheme="majorHAnsi" w:hAnsiTheme="majorHAnsi"/>
-          <w:b/>
-          <w:sz w:val="28"/>
-          <w:szCs w:val="28"/>
-        </w:rPr>
-        <w:t xml:space="preserve"> par : El Hosni </w:t>
-      </w:r>
-      <w:proofErr w:type="spellStart"/>
-      <w:r>
-        <w:rPr>
-          <w:rFonts w:asciiTheme="majorHAnsi" w:hAnsiTheme="majorHAnsi"/>
-          <w:b/>
-          <w:sz w:val="28"/>
-          <w:szCs w:val="28"/>
-        </w:rPr>
-        <w:t>Yasin</w:t>
-      </w:r>
-      <w:proofErr w:type="spellEnd"/>
-      <w:r>
-        <w:rPr>
-          <w:rFonts w:asciiTheme="majorHAnsi" w:hAnsiTheme="majorHAnsi"/>
-          <w:b/>
-          <w:sz w:val="28"/>
-          <w:szCs w:val="28"/>
-        </w:rPr>
-        <w:t xml:space="preserve"> &amp; </w:t>
-      </w:r>
-      <w:proofErr w:type="spellStart"/>
-      <w:r>
-        <w:rPr>
-          <w:rFonts w:asciiTheme="majorHAnsi" w:hAnsiTheme="majorHAnsi"/>
-          <w:b/>
-          <w:sz w:val="28"/>
-          <w:szCs w:val="28"/>
-        </w:rPr>
-        <w:t>Guedira</w:t>
-      </w:r>
-      <w:proofErr w:type="spellEnd"/>
-      <w:r>
-        <w:rPr>
-          <w:rFonts w:asciiTheme="majorHAnsi" w:hAnsiTheme="majorHAnsi"/>
-          <w:b/>
-          <w:sz w:val="28"/>
-          <w:szCs w:val="28"/>
-        </w:rPr>
-        <w:t xml:space="preserve"> </w:t>
-      </w:r>
-      <w:proofErr w:type="spellStart"/>
-      <w:r>
-        <w:rPr>
-          <w:rFonts w:asciiTheme="majorHAnsi" w:hAnsiTheme="majorHAnsi"/>
-          <w:b/>
-          <w:sz w:val="28"/>
-          <w:szCs w:val="28"/>
-        </w:rPr>
-        <w:t>Nouha</w:t>
-      </w:r>
-      <w:proofErr w:type="spellEnd"/>
-      <w:r>
-        <w:rPr>
-          <w:rFonts w:asciiTheme="majorHAnsi" w:hAnsiTheme="majorHAnsi"/>
-          <w:b/>
-          <w:sz w:val="28"/>
-          <w:szCs w:val="28"/>
-        </w:rPr>
-        <w:t xml:space="preserve">    2017/2018</w:t>
+      <w:r>
+        <w:rPr>
+          <w:rFonts w:asciiTheme="majorHAnsi" w:hAnsiTheme="majorHAnsi"/>
+          <w:b/>
+          <w:sz w:val="28"/>
+          <w:szCs w:val="28"/>
+        </w:rPr>
+        <w:t>Dévelopée par : El Hosni Yasin &amp; Guedira Nouha    2017/2018</w:t>
       </w:r>
     </w:p>
     <w:p>
@@ -183,27 +126,7 @@
           <w:sz w:val="28"/>
           <w:szCs w:val="28"/>
         </w:rPr>
-        <w:t xml:space="preserve">Entreprise concernée :     </w:t>
-      </w:r>
-      <w:proofErr w:type="spellStart"/>
-      <w:r>
-        <w:rPr>
-          <w:rFonts w:asciiTheme="majorHAnsi" w:hAnsiTheme="majorHAnsi"/>
-          <w:b/>
-          <w:sz w:val="28"/>
-          <w:szCs w:val="28"/>
-        </w:rPr>
-        <w:t>Connect</w:t>
-      </w:r>
-      <w:proofErr w:type="spellEnd"/>
-      <w:r>
-        <w:rPr>
-          <w:rFonts w:asciiTheme="majorHAnsi" w:hAnsiTheme="majorHAnsi"/>
-          <w:b/>
-          <w:sz w:val="28"/>
-          <w:szCs w:val="28"/>
-        </w:rPr>
-        <w:t xml:space="preserve"> To All</w:t>
+        <w:t>Entreprise concernée :     Connect To All</w:t>
       </w:r>
     </w:p>
     <w:p>
@@ -372,23 +295,7 @@
           <w:sz w:val="26"/>
           <w:szCs w:val="26"/>
         </w:rPr>
-        <w:t xml:space="preserve">    Cette application web </w:t>
-      </w:r>
-      <w:proofErr w:type="spellStart"/>
-      <w:r>
-        <w:rPr>
-          <w:sz w:val="26"/>
-          <w:szCs w:val="26"/>
-        </w:rPr>
-        <w:t>à</w:t>
-      </w:r>
-      <w:proofErr w:type="spellEnd"/>
-      <w:r>
-        <w:rPr>
-          <w:sz w:val="26"/>
-          <w:szCs w:val="26"/>
-        </w:rPr>
-        <w:t xml:space="preserve"> été conçus et développé</w:t>
+        <w:t xml:space="preserve">    Cette application web à été conçus et développé</w:t>
       </w:r>
       <w:r>
         <w:rPr>
@@ -516,26 +423,14 @@
           <w:szCs w:val="28"/>
           <w:u w:val="single"/>
         </w:rPr>
-        <w:t>www……….</w:t>
-      </w:r>
-      <w:proofErr w:type="gramStart"/>
-      <w:r>
-        <w:rPr>
-          <w:rFonts w:asciiTheme="majorHAnsi" w:hAnsiTheme="majorHAnsi"/>
-          <w:i/>
+        <w:t>www……….com</w:t>
+      </w:r>
+      <w:r>
+        <w:rPr>
+          <w:rFonts w:asciiTheme="majorHAnsi" w:hAnsiTheme="majorHAnsi"/>
           <w:color w:val="0070C0"/>
           <w:sz w:val="28"/>
           <w:szCs w:val="28"/>
-          <w:u w:val="single"/>
-        </w:rPr>
-        <w:t>com</w:t>
-      </w:r>
-      <w:r>
-        <w:rPr>
-          <w:rFonts w:asciiTheme="majorHAnsi" w:hAnsiTheme="majorHAnsi"/>
-          <w:color w:val="0070C0"/>
-          <w:sz w:val="28"/>
-          <w:szCs w:val="28"/>
         </w:rPr>
         <w:t xml:space="preserve"> </w:t>
       </w:r>
@@ -545,16 +440,7 @@
           <w:sz w:val="28"/>
           <w:szCs w:val="28"/>
         </w:rPr>
-        <w:t>,</w:t>
-      </w:r>
-      <w:proofErr w:type="gramEnd"/>
-      <w:r>
-        <w:rPr>
-          <w:rFonts w:asciiTheme="majorHAnsi" w:hAnsiTheme="majorHAnsi"/>
-          <w:sz w:val="28"/>
-          <w:szCs w:val="28"/>
-        </w:rPr>
-        <w:t xml:space="preserve"> une page d’inscription d’Admin seras mise à votre disposition .   </w:t>
+        <w:t xml:space="preserve">, une page d’inscription d’Admin seras mise à votre disposition .   </w:t>
       </w:r>
     </w:p>
     <w:p>
@@ -573,24 +459,38 @@
           <w:szCs w:val="28"/>
         </w:rPr>
       </w:pPr>
-      <w:proofErr w:type="gramStart"/>
-      <w:r>
-        <w:rPr>
-          <w:rFonts w:asciiTheme="majorHAnsi" w:hAnsiTheme="majorHAnsi"/>
-          <w:sz w:val="28"/>
-          <w:szCs w:val="28"/>
-        </w:rPr>
-        <w:t>Les script lancés</w:t>
-      </w:r>
-      <w:proofErr w:type="gramEnd"/>
-      <w:r>
-        <w:rPr>
-          <w:rFonts w:asciiTheme="majorHAnsi" w:hAnsiTheme="majorHAnsi"/>
-          <w:sz w:val="28"/>
-          <w:szCs w:val="28"/>
-        </w:rPr>
-        <w:t> :</w:t>
-      </w:r>
+      <w:r>
+        <w:rPr>
+          <w:rFonts w:asciiTheme="majorHAnsi" w:hAnsiTheme="majorHAnsi"/>
+          <w:sz w:val="28"/>
+          <w:szCs w:val="28"/>
+        </w:rPr>
+        <w:t>Les script lancés :</w:t>
+      </w:r>
+    </w:p>
+    <w:p>
+      <w:pPr>
+        <w:tabs>
+          <w:tab w:val="left" w:pos="1380"/>
+        </w:tabs>
+        <w:rPr>
+          <w:rFonts w:asciiTheme="majorHAnsi" w:hAnsiTheme="majorHAnsi"/>
+          <w:sz w:val="28"/>
+          <w:szCs w:val="28"/>
+        </w:rPr>
+      </w:pPr>
+    </w:p>
+    <w:p>
+      <w:pPr>
+        <w:tabs>
+          <w:tab w:val="left" w:pos="1380"/>
+        </w:tabs>
+        <w:rPr>
+          <w:rFonts w:asciiTheme="majorHAnsi" w:hAnsiTheme="majorHAnsi"/>
+          <w:sz w:val="28"/>
+          <w:szCs w:val="28"/>
+        </w:rPr>
+      </w:pPr>
     </w:p>
     <w:p>
       <w:pPr>
@@ -626,25 +526,7 @@
           <w:sz w:val="28"/>
           <w:szCs w:val="28"/>
         </w:rPr>
-        <w:t xml:space="preserve">Le code </w:t>
-      </w:r>
-      <w:proofErr w:type="spellStart"/>
-      <w:r>
-        <w:rPr>
-          <w:rFonts w:asciiTheme="majorHAnsi" w:hAnsiTheme="majorHAnsi"/>
-          <w:sz w:val="28"/>
-          <w:szCs w:val="28"/>
-        </w:rPr>
-        <w:t>css</w:t>
-      </w:r>
-      <w:proofErr w:type="spellEnd"/>
-      <w:r>
-        <w:rPr>
-          <w:rFonts w:asciiTheme="majorHAnsi" w:hAnsiTheme="majorHAnsi"/>
-          <w:sz w:val="28"/>
-          <w:szCs w:val="28"/>
-        </w:rPr>
-        <w:t> :</w:t>
+        <w:t>Le code css :</w:t>
       </w:r>
     </w:p>
     <w:p>
@@ -666,6 +548,48 @@
         <w:tabs>
           <w:tab w:val="left" w:pos="1380"/>
         </w:tabs>
+        <w:jc w:val="center"/>
+        <w:rPr>
+          <w:rFonts w:asciiTheme="majorHAnsi" w:hAnsiTheme="majorHAnsi"/>
+          <w:b/>
+          <w:sz w:val="28"/>
+          <w:szCs w:val="28"/>
+        </w:rPr>
+      </w:pPr>
+    </w:p>
+    <w:p>
+      <w:pPr>
+        <w:tabs>
+          <w:tab w:val="left" w:pos="1380"/>
+        </w:tabs>
+        <w:jc w:val="center"/>
+        <w:rPr>
+          <w:rFonts w:asciiTheme="majorHAnsi" w:hAnsiTheme="majorHAnsi"/>
+          <w:b/>
+          <w:sz w:val="28"/>
+          <w:szCs w:val="28"/>
+        </w:rPr>
+      </w:pPr>
+    </w:p>
+    <w:p>
+      <w:pPr>
+        <w:tabs>
+          <w:tab w:val="left" w:pos="1380"/>
+        </w:tabs>
+        <w:jc w:val="center"/>
+        <w:rPr>
+          <w:rFonts w:asciiTheme="majorHAnsi" w:hAnsiTheme="majorHAnsi"/>
+          <w:b/>
+          <w:sz w:val="28"/>
+          <w:szCs w:val="28"/>
+        </w:rPr>
+      </w:pPr>
+    </w:p>
+    <w:p>
+      <w:pPr>
+        <w:tabs>
+          <w:tab w:val="left" w:pos="1380"/>
+        </w:tabs>
         <w:rPr>
           <w:rFonts w:asciiTheme="majorHAnsi" w:hAnsiTheme="majorHAnsi"/>
           <w:sz w:val="28"/>
@@ -694,39 +618,39 @@
           <w:sz w:val="28"/>
           <w:szCs w:val="28"/>
         </w:rPr>
-        <w:t xml:space="preserve"> les actions de l’application, il pourras ainsi ajouter d’autre utilisateurs a </w:t>
-      </w:r>
-      <w:proofErr w:type="spellStart"/>
-      <w:r>
-        <w:rPr>
-          <w:rFonts w:asciiTheme="majorHAnsi" w:hAnsiTheme="majorHAnsi"/>
-          <w:sz w:val="28"/>
-          <w:szCs w:val="28"/>
-        </w:rPr>
-        <w:t>partire</w:t>
-      </w:r>
-      <w:proofErr w:type="spellEnd"/>
-      <w:r>
-        <w:rPr>
-          <w:rFonts w:asciiTheme="majorHAnsi" w:hAnsiTheme="majorHAnsi"/>
-          <w:sz w:val="28"/>
-          <w:szCs w:val="28"/>
-        </w:rPr>
-        <w:t xml:space="preserve"> du </w:t>
-      </w:r>
-      <w:proofErr w:type="spellStart"/>
-      <w:r>
-        <w:rPr>
-          <w:rFonts w:asciiTheme="majorHAnsi" w:hAnsiTheme="majorHAnsi"/>
-          <w:sz w:val="28"/>
-          <w:szCs w:val="28"/>
-        </w:rPr>
-        <w:t>boutton</w:t>
-      </w:r>
-      <w:proofErr w:type="spellEnd"/>
-      <w:r>
-        <w:rPr>
-          <w:rFonts w:asciiTheme="majorHAnsi" w:hAnsiTheme="majorHAnsi"/>
+        <w:t xml:space="preserve"> les actions de l’application, il pourras ainsi ajouter d’</w:t>
+      </w:r>
+      <w:r>
+        <w:rPr>
+          <w:rFonts w:asciiTheme="majorHAnsi" w:hAnsiTheme="majorHAnsi"/>
+          <w:sz w:val="28"/>
+          <w:szCs w:val="28"/>
+        </w:rPr>
+        <w:t>autre utilisateurs a partir</w:t>
+      </w:r>
+      <w:r>
+        <w:rPr>
+          <w:rFonts w:asciiTheme="majorHAnsi" w:hAnsiTheme="majorHAnsi"/>
+          <w:sz w:val="28"/>
+          <w:szCs w:val="28"/>
+        </w:rPr>
+        <w:t xml:space="preserve"> du boutton </w:t>
+      </w:r>
+      <w:r>
+        <w:rPr>
+          <w:rFonts w:asciiTheme="majorHAnsi" w:hAnsiTheme="majorHAnsi"/>
+          <w:i/>
+          <w:color w:val="0070C0"/>
+          <w:sz w:val="28"/>
+          <w:szCs w:val="28"/>
+          <w:u w:val="single"/>
+        </w:rPr>
+        <w:t>Gestion Utilisateurs</w:t>
+      </w:r>
+      <w:r>
+        <w:rPr>
+          <w:rFonts w:asciiTheme="majorHAnsi" w:hAnsiTheme="majorHAnsi"/>
+          <w:color w:val="0070C0"/>
           <w:sz w:val="28"/>
           <w:szCs w:val="28"/>
         </w:rPr>
@@ -735,18 +659,7 @@
       <w:r>
         <w:rPr>
           <w:rFonts w:asciiTheme="majorHAnsi" w:hAnsiTheme="majorHAnsi"/>
-          <w:i/>
-          <w:color w:val="FF0000"/>
-          <w:sz w:val="28"/>
-          <w:szCs w:val="28"/>
-          <w:u w:val="single"/>
-        </w:rPr>
-        <w:t>Gestion Utilisateurs</w:t>
-      </w:r>
-      <w:r>
-        <w:rPr>
-          <w:rFonts w:asciiTheme="majorHAnsi" w:hAnsiTheme="majorHAnsi"/>
-          <w:color w:val="FF0000"/>
+          <w:color w:val="0070C0"/>
           <w:sz w:val="28"/>
           <w:szCs w:val="28"/>
         </w:rPr>
@@ -755,15 +668,6 @@
       <w:r>
         <w:rPr>
           <w:rFonts w:asciiTheme="majorHAnsi" w:hAnsiTheme="majorHAnsi"/>
-          <w:color w:val="FF0000"/>
-          <w:sz w:val="28"/>
-          <w:szCs w:val="28"/>
-        </w:rPr>
-        <w:t xml:space="preserve"> </w:t>
-      </w:r>
-      <w:r>
-        <w:rPr>
-          <w:rFonts w:asciiTheme="majorHAnsi" w:hAnsiTheme="majorHAnsi"/>
           <w:sz w:val="28"/>
           <w:szCs w:val="28"/>
         </w:rPr>
@@ -791,100 +695,97 @@
           <w:sz w:val="28"/>
           <w:szCs w:val="28"/>
         </w:rPr>
-        <w:t xml:space="preserve"> de la </w:t>
-      </w:r>
-      <w:proofErr w:type="gramStart"/>
-      <w:r>
-        <w:rPr>
-          <w:rFonts w:asciiTheme="majorHAnsi" w:hAnsiTheme="majorHAnsi"/>
-          <w:sz w:val="28"/>
-          <w:szCs w:val="28"/>
-        </w:rPr>
-        <w:t>page .</w:t>
-      </w:r>
-      <w:proofErr w:type="gramEnd"/>
-    </w:p>
-    <w:p>
-      <w:pPr>
-        <w:tabs>
-          <w:tab w:val="left" w:pos="1380"/>
-        </w:tabs>
-        <w:rPr>
-          <w:rFonts w:asciiTheme="majorHAnsi" w:hAnsiTheme="majorHAnsi"/>
-          <w:color w:val="FF0000"/>
-          <w:sz w:val="28"/>
-          <w:szCs w:val="28"/>
-          <w:u w:val="single"/>
-        </w:rPr>
-      </w:pPr>
-    </w:p>
-    <w:p>
-      <w:pPr>
-        <w:pStyle w:val="Citationintense"/>
-        <w:ind w:left="0"/>
-        <w:rPr>
-          <w:rFonts w:asciiTheme="majorHAnsi" w:hAnsiTheme="majorHAnsi"/>
-          <w:i w:val="0"/>
+        <w:t xml:space="preserve"> de la page .</w:t>
+      </w:r>
+    </w:p>
+    <w:p>
+      <w:pPr>
+        <w:tabs>
+          <w:tab w:val="left" w:pos="1380"/>
+        </w:tabs>
+        <w:rPr>
+          <w:rFonts w:asciiTheme="majorHAnsi" w:hAnsiTheme="majorHAnsi"/>
+          <w:sz w:val="28"/>
+          <w:szCs w:val="28"/>
+        </w:rPr>
+      </w:pPr>
+    </w:p>
+    <w:p>
+      <w:pPr>
+        <w:tabs>
+          <w:tab w:val="left" w:pos="1380"/>
+        </w:tabs>
+        <w:rPr>
+          <w:rFonts w:asciiTheme="majorHAnsi" w:hAnsiTheme="majorHAnsi"/>
+          <w:sz w:val="28"/>
+          <w:szCs w:val="28"/>
+        </w:rPr>
+      </w:pPr>
+    </w:p>
+    <w:p>
+      <w:pPr>
+        <w:tabs>
+          <w:tab w:val="left" w:pos="1380"/>
+        </w:tabs>
+        <w:rPr>
+          <w:rFonts w:asciiTheme="majorHAnsi" w:hAnsiTheme="majorHAnsi"/>
+          <w:b/>
+          <w:bCs/>
+          <w:smallCaps/>
+          <w:color w:val="C00000"/>
+          <w:spacing w:val="5"/>
           <w:sz w:val="30"/>
           <w:szCs w:val="30"/>
-        </w:rPr>
-      </w:pPr>
-      <w:r>
-        <w:rPr>
-          <w:rFonts w:asciiTheme="majorHAnsi" w:hAnsiTheme="majorHAnsi"/>
-          <w:i w:val="0"/>
+          <w:u w:val="single"/>
+        </w:rPr>
+      </w:pPr>
+      <w:r>
+        <w:rPr>
+          <w:rStyle w:val="Rfrenceintense"/>
+          <w:rFonts w:asciiTheme="majorHAnsi" w:hAnsiTheme="majorHAnsi"/>
+          <w:color w:val="C00000"/>
           <w:sz w:val="30"/>
           <w:szCs w:val="30"/>
         </w:rPr>
-        <w:t xml:space="preserve">Page </w:t>
-      </w:r>
-      <w:r>
-        <w:rPr>
-          <w:rFonts w:asciiTheme="majorHAnsi" w:hAnsiTheme="majorHAnsi"/>
-          <w:i w:val="0"/>
-          <w:sz w:val="30"/>
-          <w:szCs w:val="30"/>
-        </w:rPr>
-        <w:t>de Login / authentification</w:t>
-      </w:r>
-    </w:p>
-    <w:p>
-      <w:pPr>
-        <w:tabs>
-          <w:tab w:val="left" w:pos="1380"/>
-        </w:tabs>
-        <w:rPr>
-          <w:rFonts w:asciiTheme="majorHAnsi" w:hAnsiTheme="majorHAnsi"/>
-          <w:sz w:val="28"/>
-          <w:szCs w:val="28"/>
-        </w:rPr>
-      </w:pPr>
-      <w:r>
-        <w:rPr>
-          <w:rFonts w:asciiTheme="majorHAnsi" w:hAnsiTheme="majorHAnsi"/>
-          <w:sz w:val="28"/>
-          <w:szCs w:val="28"/>
-        </w:rPr>
-        <w:t xml:space="preserve">Une fois la base de donnée des utilisateurs est remplie, l’accès à l’application seras automatiquement initié </w:t>
-      </w:r>
-      <w:r>
-        <w:rPr>
-          <w:rFonts w:asciiTheme="majorHAnsi" w:hAnsiTheme="majorHAnsi"/>
-          <w:sz w:val="28"/>
-          <w:szCs w:val="28"/>
-        </w:rPr>
-        <w:t xml:space="preserve">par une page </w:t>
-      </w:r>
-      <w:proofErr w:type="gramStart"/>
-      <w:r>
-        <w:rPr>
-          <w:rFonts w:asciiTheme="majorHAnsi" w:hAnsiTheme="majorHAnsi"/>
-          <w:sz w:val="28"/>
-          <w:szCs w:val="28"/>
-        </w:rPr>
-        <w:t>d’authentification .</w:t>
-      </w:r>
-      <w:proofErr w:type="gramEnd"/>
+        <w:lastRenderedPageBreak/>
+        <w:t>Layout Structure :</w:t>
+      </w:r>
+    </w:p>
+    <w:p>
+      <w:pPr>
+        <w:tabs>
+          <w:tab w:val="left" w:pos="1380"/>
+        </w:tabs>
+        <w:rPr>
+          <w:rFonts w:asciiTheme="majorHAnsi" w:hAnsiTheme="majorHAnsi"/>
+          <w:sz w:val="28"/>
+          <w:szCs w:val="28"/>
+        </w:rPr>
+      </w:pPr>
+      <w:r>
+        <w:rPr>
+          <w:rFonts w:asciiTheme="majorHAnsi" w:hAnsiTheme="majorHAnsi"/>
+          <w:sz w:val="28"/>
+          <w:szCs w:val="28"/>
+        </w:rPr>
+        <w:t xml:space="preserve">Se Situe dans </w:t>
+      </w:r>
+      <w:r>
+        <w:rPr>
+          <w:rFonts w:asciiTheme="majorHAnsi" w:hAnsiTheme="majorHAnsi"/>
+          <w:sz w:val="28"/>
+          <w:szCs w:val="28"/>
+        </w:rPr>
+        <w:t>le fichier (views/layouts/structure.blade.php),</w:t>
+      </w:r>
+      <w:r>
+        <w:rPr>
+          <w:rFonts w:asciiTheme="majorHAnsi" w:hAnsiTheme="majorHAnsi"/>
+          <w:sz w:val="28"/>
+          <w:szCs w:val="28"/>
+        </w:rPr>
+        <w:t>représente le Template principale que tous les autre vues vont hériter (étendre).</w:t>
+      </w:r>
     </w:p>
     <w:p>
       <w:pPr>
@@ -908,32 +809,91 @@
           <w:sz w:val="28"/>
           <w:szCs w:val="28"/>
         </w:rPr>
-        <w:t xml:space="preserve"> </w:t>
-      </w:r>
-      <w:proofErr w:type="gramStart"/>
-      <w:r>
-        <w:rPr>
-          <w:rFonts w:asciiTheme="majorHAnsi" w:hAnsiTheme="majorHAnsi"/>
-          <w:sz w:val="28"/>
-          <w:szCs w:val="28"/>
-        </w:rPr>
-        <w:t>Les script lancés</w:t>
-      </w:r>
-      <w:proofErr w:type="gramEnd"/>
-      <w:r>
-        <w:rPr>
-          <w:rFonts w:asciiTheme="majorHAnsi" w:hAnsiTheme="majorHAnsi"/>
-          <w:sz w:val="28"/>
-          <w:szCs w:val="28"/>
-        </w:rPr>
-        <w:t> :</w:t>
-      </w:r>
-    </w:p>
-    <w:p>
-      <w:pPr>
-        <w:tabs>
-          <w:tab w:val="left" w:pos="1380"/>
-        </w:tabs>
+        <w:t>JS :</w:t>
+      </w:r>
+    </w:p>
+    <w:p>
+      <w:pPr>
+        <w:pStyle w:val="Paragraphedeliste"/>
+        <w:tabs>
+          <w:tab w:val="left" w:pos="1380"/>
+        </w:tabs>
+        <w:ind w:left="900"/>
+        <w:rPr>
+          <w:rFonts w:asciiTheme="majorHAnsi" w:hAnsiTheme="majorHAnsi"/>
+          <w:sz w:val="28"/>
+          <w:szCs w:val="28"/>
+        </w:rPr>
+      </w:pPr>
+      <w:hyperlink r:id="rId5" w:history="1">
+        <w:r>
+          <w:rPr>
+            <w:rStyle w:val="Lienhypertexte"/>
+            <w:rFonts w:asciiTheme="majorHAnsi" w:hAnsiTheme="majorHAnsi"/>
+            <w:sz w:val="28"/>
+            <w:szCs w:val="28"/>
+          </w:rPr>
+          <w:t>https://code.jquery.com/jquery-3.3.1.min.js</w:t>
+        </w:r>
+      </w:hyperlink>
+    </w:p>
+    <w:p>
+      <w:pPr>
+        <w:pStyle w:val="Paragraphedeliste"/>
+        <w:tabs>
+          <w:tab w:val="left" w:pos="1380"/>
+        </w:tabs>
+        <w:ind w:left="900"/>
+        <w:rPr>
+          <w:rFonts w:asciiTheme="majorHAnsi" w:hAnsiTheme="majorHAnsi"/>
+          <w:sz w:val="28"/>
+          <w:szCs w:val="28"/>
+        </w:rPr>
+      </w:pPr>
+      <w:hyperlink r:id="rId6" w:history="1">
+        <w:r>
+          <w:rPr>
+            <w:rStyle w:val="Lienhypertexte"/>
+            <w:rFonts w:asciiTheme="majorHAnsi" w:hAnsiTheme="majorHAnsi"/>
+            <w:sz w:val="28"/>
+            <w:szCs w:val="28"/>
+          </w:rPr>
+          <w:t>https://cdnjs.cloudflare.com/ajax/libs/popper.js/1.14.3/umd/popper.min.js</w:t>
+        </w:r>
+      </w:hyperlink>
+    </w:p>
+    <w:p>
+      <w:pPr>
+        <w:pStyle w:val="Paragraphedeliste"/>
+        <w:tabs>
+          <w:tab w:val="left" w:pos="1380"/>
+        </w:tabs>
+        <w:ind w:left="900"/>
+        <w:rPr>
+          <w:rFonts w:asciiTheme="majorHAnsi" w:hAnsiTheme="majorHAnsi"/>
+          <w:sz w:val="28"/>
+          <w:szCs w:val="28"/>
+        </w:rPr>
+      </w:pPr>
+      <w:hyperlink r:id="rId7" w:history="1">
+        <w:r>
+          <w:rPr>
+            <w:rStyle w:val="Lienhypertexte"/>
+            <w:rFonts w:asciiTheme="majorHAnsi" w:hAnsiTheme="majorHAnsi"/>
+            <w:sz w:val="28"/>
+            <w:szCs w:val="28"/>
+          </w:rPr>
+          <w:t>https://stackpath.bootstrapcdn.com/bootstrap/4.1.2/js/bootstrap.min.js</w:t>
+        </w:r>
+      </w:hyperlink>
+    </w:p>
+    <w:p>
+      <w:pPr>
+        <w:pStyle w:val="Paragraphedeliste"/>
+        <w:tabs>
+          <w:tab w:val="left" w:pos="1380"/>
+        </w:tabs>
+        <w:ind w:left="900"/>
         <w:rPr>
           <w:rFonts w:asciiTheme="majorHAnsi" w:hAnsiTheme="majorHAnsi"/>
           <w:sz w:val="28"/>
@@ -955,26 +915,33 @@
           <w:rFonts w:asciiTheme="majorHAnsi" w:hAnsiTheme="majorHAnsi"/>
           <w:sz w:val="28"/>
           <w:szCs w:val="28"/>
-        </w:rPr>
-      </w:pPr>
-      <w:r>
-        <w:rPr>
-          <w:rFonts w:asciiTheme="majorHAnsi" w:hAnsiTheme="majorHAnsi"/>
-          <w:sz w:val="28"/>
-          <w:szCs w:val="28"/>
-        </w:rPr>
-        <w:t xml:space="preserve">Le code </w:t>
-      </w:r>
-      <w:proofErr w:type="spellStart"/>
-      <w:r>
-        <w:rPr>
-          <w:rFonts w:asciiTheme="majorHAnsi" w:hAnsiTheme="majorHAnsi"/>
-          <w:sz w:val="28"/>
-          <w:szCs w:val="28"/>
-        </w:rPr>
-        <w:t>css</w:t>
-      </w:r>
-      <w:proofErr w:type="spellEnd"/>
+          <w:u w:val="single"/>
+        </w:rPr>
+      </w:pPr>
+      <w:r>
+        <w:rPr>
+          <w:rFonts w:asciiTheme="majorHAnsi" w:hAnsiTheme="majorHAnsi"/>
+          <w:sz w:val="28"/>
+          <w:szCs w:val="28"/>
+        </w:rPr>
+        <w:t>Liens</w:t>
+      </w:r>
+      <w:r>
+        <w:rPr>
+          <w:rFonts w:asciiTheme="majorHAnsi" w:hAnsiTheme="majorHAnsi"/>
+          <w:sz w:val="28"/>
+          <w:szCs w:val="28"/>
+        </w:rPr>
+        <w:t xml:space="preserve"> </w:t>
+      </w:r>
+      <w:r>
+        <w:rPr>
+          <w:rFonts w:asciiTheme="majorHAnsi" w:hAnsiTheme="majorHAnsi"/>
+          <w:sz w:val="28"/>
+          <w:szCs w:val="28"/>
+        </w:rPr>
+        <w:t>CSS</w:t>
+      </w:r>
       <w:r>
         <w:rPr>
           <w:rFonts w:asciiTheme="majorHAnsi" w:hAnsiTheme="majorHAnsi"/>
@@ -983,26 +950,343 @@
         </w:rPr>
         <w:t> :</w:t>
       </w:r>
-    </w:p>
-    <w:p>
-      <w:pPr>
-        <w:tabs>
-          <w:tab w:val="left" w:pos="1380"/>
-        </w:tabs>
-        <w:rPr>
-          <w:rFonts w:asciiTheme="majorHAnsi" w:hAnsiTheme="majorHAnsi"/>
-          <w:sz w:val="28"/>
-          <w:szCs w:val="28"/>
-        </w:rPr>
-      </w:pPr>
-      <w:r>
-        <w:rPr>
-          <w:rFonts w:asciiTheme="majorHAnsi" w:hAnsiTheme="majorHAnsi"/>
-          <w:sz w:val="28"/>
-          <w:szCs w:val="28"/>
-        </w:rPr>
-        <w:lastRenderedPageBreak/>
+      <w:r>
+        <w:rPr>
+          <w:rFonts w:asciiTheme="majorHAnsi" w:hAnsiTheme="majorHAnsi"/>
+          <w:sz w:val="28"/>
+          <w:szCs w:val="28"/>
+        </w:rPr>
+        <w:t xml:space="preserve">      </w:t>
+      </w:r>
+    </w:p>
+    <w:p>
+      <w:pPr>
+        <w:pStyle w:val="Paragraphedeliste"/>
+        <w:tabs>
+          <w:tab w:val="left" w:pos="1380"/>
+        </w:tabs>
+        <w:ind w:left="900"/>
+        <w:rPr>
+          <w:rFonts w:asciiTheme="majorHAnsi" w:hAnsiTheme="majorHAnsi"/>
+          <w:color w:val="0070C0"/>
+          <w:sz w:val="24"/>
+          <w:szCs w:val="28"/>
+          <w:u w:val="single"/>
+        </w:rPr>
+      </w:pPr>
+      <w:hyperlink r:id="rId8" w:history="1">
+        <w:r>
+          <w:rPr>
+            <w:rStyle w:val="Lienhypertexte"/>
+            <w:rFonts w:asciiTheme="majorHAnsi" w:hAnsiTheme="majorHAnsi"/>
+            <w:i/>
+            <w:sz w:val="24"/>
+            <w:szCs w:val="28"/>
+          </w:rPr>
+          <w:t>https://stackpath.bootstrapcdn.com/bootstrap/4.1.2/css/bootstrap.min.css</w:t>
+        </w:r>
+      </w:hyperlink>
+      <w:r>
+        <w:rPr>
+          <w:rFonts w:asciiTheme="majorHAnsi" w:hAnsiTheme="majorHAnsi"/>
+          <w:color w:val="0070C0"/>
+          <w:sz w:val="24"/>
+          <w:szCs w:val="28"/>
+          <w:u w:val="single"/>
+        </w:rPr>
+        <w:t xml:space="preserve"> </w:t>
+      </w:r>
+    </w:p>
+    <w:p>
+      <w:pPr>
+        <w:pStyle w:val="Paragraphedeliste"/>
+        <w:tabs>
+          <w:tab w:val="left" w:pos="1380"/>
+        </w:tabs>
+        <w:ind w:left="900"/>
+        <w:rPr>
+          <w:rFonts w:asciiTheme="majorHAnsi" w:hAnsiTheme="majorHAnsi"/>
+          <w:i/>
+          <w:color w:val="0070C0"/>
+          <w:sz w:val="24"/>
+          <w:szCs w:val="28"/>
+          <w:u w:val="single"/>
+        </w:rPr>
+      </w:pPr>
+      <w:hyperlink r:id="rId9" w:history="1">
+        <w:r>
+          <w:rPr>
+            <w:rStyle w:val="Lienhypertexte"/>
+            <w:rFonts w:asciiTheme="majorHAnsi" w:hAnsiTheme="majorHAnsi"/>
+            <w:i/>
+            <w:sz w:val="24"/>
+            <w:szCs w:val="28"/>
+          </w:rPr>
+          <w:t>https://cdn.datatables.net/1.10.19/css/jquery.dataTables.css</w:t>
+        </w:r>
+      </w:hyperlink>
+    </w:p>
+    <w:p>
+      <w:pPr>
+        <w:pStyle w:val="Paragraphedeliste"/>
+        <w:tabs>
+          <w:tab w:val="left" w:pos="1380"/>
+        </w:tabs>
+        <w:ind w:left="900"/>
+        <w:rPr>
+          <w:rFonts w:asciiTheme="majorHAnsi" w:hAnsiTheme="majorHAnsi"/>
+          <w:i/>
+          <w:color w:val="0070C0"/>
+          <w:sz w:val="24"/>
+          <w:szCs w:val="28"/>
+          <w:u w:val="single"/>
+        </w:rPr>
+      </w:pPr>
+      <w:hyperlink r:id="rId10" w:history="1">
+        <w:r>
+          <w:rPr>
+            <w:rStyle w:val="Lienhypertexte"/>
+            <w:rFonts w:asciiTheme="majorHAnsi" w:hAnsiTheme="majorHAnsi"/>
+            <w:i/>
+            <w:sz w:val="24"/>
+            <w:szCs w:val="28"/>
+          </w:rPr>
+          <w:t>https://cdnjs.cloudflare.com/ajax/libs/font-awesome/4.7.0/css/font-awesome.min.css</w:t>
+        </w:r>
+      </w:hyperlink>
+    </w:p>
+    <w:p>
+      <w:pPr>
+        <w:pStyle w:val="Paragraphedeliste"/>
+        <w:tabs>
+          <w:tab w:val="left" w:pos="1380"/>
+        </w:tabs>
+        <w:ind w:left="900"/>
+        <w:rPr>
+          <w:rFonts w:asciiTheme="majorHAnsi" w:hAnsiTheme="majorHAnsi"/>
+          <w:i/>
+          <w:color w:val="0070C0"/>
+          <w:sz w:val="24"/>
+          <w:szCs w:val="28"/>
+        </w:rPr>
+      </w:pPr>
+      <w:r>
+        <w:rPr>
+          <w:rFonts w:asciiTheme="majorHAnsi" w:hAnsiTheme="majorHAnsi"/>
+          <w:i/>
+          <w:color w:val="0070C0"/>
+          <w:sz w:val="24"/>
+          <w:szCs w:val="28"/>
+        </w:rPr>
+        <w:t>&lt;link href="{{ asset('/css/calenda</w:t>
+      </w:r>
+      <w:r>
+        <w:rPr>
+          <w:rFonts w:asciiTheme="majorHAnsi" w:hAnsiTheme="majorHAnsi"/>
+          <w:i/>
+          <w:color w:val="0070C0"/>
+          <w:sz w:val="24"/>
+          <w:szCs w:val="28"/>
+        </w:rPr>
+        <w:t>r.css') }}" rel="stylesheet"&gt;</w:t>
+      </w:r>
+    </w:p>
+    <w:p>
+      <w:pPr>
+        <w:rPr>
+          <w:rStyle w:val="Rfrenceintense"/>
+          <w:rFonts w:asciiTheme="majorHAnsi" w:hAnsiTheme="majorHAnsi"/>
+          <w:b w:val="0"/>
+          <w:color w:val="auto"/>
+          <w:sz w:val="28"/>
+          <w:szCs w:val="28"/>
+          <w:u w:val="none"/>
+        </w:rPr>
+      </w:pPr>
+    </w:p>
+    <w:p>
+      <w:pPr>
+        <w:pStyle w:val="Citationintense"/>
+        <w:ind w:left="0"/>
+        <w:rPr>
+          <w:rFonts w:asciiTheme="majorHAnsi" w:hAnsiTheme="majorHAnsi"/>
+          <w:i w:val="0"/>
+          <w:sz w:val="30"/>
+          <w:szCs w:val="30"/>
+        </w:rPr>
+      </w:pPr>
+      <w:r>
+        <w:rPr>
+          <w:rFonts w:asciiTheme="majorHAnsi" w:hAnsiTheme="majorHAnsi"/>
+          <w:i w:val="0"/>
+          <w:sz w:val="30"/>
+          <w:szCs w:val="30"/>
+        </w:rPr>
+        <w:t xml:space="preserve">Page </w:t>
+      </w:r>
+      <w:r>
+        <w:rPr>
+          <w:rFonts w:asciiTheme="majorHAnsi" w:hAnsiTheme="majorHAnsi"/>
+          <w:i w:val="0"/>
+          <w:sz w:val="30"/>
+          <w:szCs w:val="30"/>
+        </w:rPr>
+        <w:t>de Login / authentification</w:t>
+      </w:r>
+    </w:p>
+    <w:p>
+      <w:pPr>
+        <w:tabs>
+          <w:tab w:val="left" w:pos="1380"/>
+        </w:tabs>
+        <w:rPr>
+          <w:rFonts w:asciiTheme="majorHAnsi" w:hAnsiTheme="majorHAnsi"/>
+          <w:sz w:val="28"/>
+          <w:szCs w:val="28"/>
+        </w:rPr>
+      </w:pPr>
+      <w:r>
+        <w:rPr>
+          <w:rFonts w:asciiTheme="majorHAnsi" w:hAnsiTheme="majorHAnsi"/>
+          <w:sz w:val="28"/>
+          <w:szCs w:val="28"/>
+        </w:rPr>
+        <w:t xml:space="preserve">Une fois la base de donnée des utilisateurs est remplie, l’accès à l’application seras automatiquement initié </w:t>
+      </w:r>
+      <w:r>
+        <w:rPr>
+          <w:rFonts w:asciiTheme="majorHAnsi" w:hAnsiTheme="majorHAnsi"/>
+          <w:sz w:val="28"/>
+          <w:szCs w:val="28"/>
+        </w:rPr>
+        <w:t>par une page d’authentification .</w:t>
+      </w:r>
+    </w:p>
+    <w:p>
+      <w:pPr>
+        <w:tabs>
+          <w:tab w:val="left" w:pos="1380"/>
+        </w:tabs>
+        <w:rPr>
+          <w:rFonts w:asciiTheme="majorHAnsi" w:hAnsiTheme="majorHAnsi"/>
+          <w:sz w:val="28"/>
+          <w:szCs w:val="28"/>
+        </w:rPr>
+      </w:pPr>
+      <w:r>
+        <w:rPr>
+          <w:rFonts w:asciiTheme="majorHAnsi" w:hAnsiTheme="majorHAnsi"/>
+          <w:sz w:val="28"/>
+          <w:szCs w:val="28"/>
+        </w:rPr>
+        <w:t xml:space="preserve">   Cette page </w:t>
+      </w:r>
+      <w:r>
+        <w:rPr>
+          <w:rFonts w:asciiTheme="majorHAnsi" w:hAnsiTheme="majorHAnsi"/>
+          <w:sz w:val="28"/>
+          <w:szCs w:val="28"/>
+        </w:rPr>
+        <w:t xml:space="preserve">vas étendre le </w:t>
+      </w:r>
+      <w:r>
+        <w:rPr>
+          <w:rFonts w:asciiTheme="majorHAnsi" w:hAnsiTheme="majorHAnsi"/>
+          <w:sz w:val="28"/>
+          <w:szCs w:val="28"/>
+        </w:rPr>
+        <w:t xml:space="preserve">layout </w:t>
+      </w:r>
+      <w:r>
+        <w:rPr>
+          <w:rFonts w:asciiTheme="majorHAnsi" w:hAnsiTheme="majorHAnsi"/>
+          <w:b/>
+          <w:i/>
+          <w:sz w:val="28"/>
+          <w:szCs w:val="28"/>
+        </w:rPr>
+        <w:t>structure.blade.php</w:t>
+      </w:r>
+      <w:r>
+        <w:rPr>
+          <w:rFonts w:asciiTheme="majorHAnsi" w:hAnsiTheme="majorHAnsi"/>
+          <w:b/>
+          <w:i/>
+          <w:sz w:val="28"/>
+          <w:szCs w:val="28"/>
+        </w:rPr>
+        <w:t xml:space="preserve"> </w:t>
+      </w:r>
+      <w:r>
+        <w:rPr>
+          <w:rFonts w:asciiTheme="majorHAnsi" w:hAnsiTheme="majorHAnsi"/>
+          <w:sz w:val="28"/>
+          <w:szCs w:val="28"/>
+        </w:rPr>
+        <w:t xml:space="preserve">(voir </w:t>
+      </w:r>
+      <w:r>
+        <w:rPr>
+          <w:rFonts w:asciiTheme="majorHAnsi" w:hAnsiTheme="majorHAnsi"/>
+          <w:color w:val="C00000"/>
+          <w:sz w:val="28"/>
+          <w:szCs w:val="28"/>
+        </w:rPr>
+        <w:t>Layout Structure</w:t>
+      </w:r>
+      <w:r>
+        <w:rPr>
+          <w:rFonts w:asciiTheme="majorHAnsi" w:hAnsiTheme="majorHAnsi"/>
+          <w:sz w:val="28"/>
+          <w:szCs w:val="28"/>
+        </w:rPr>
+        <w:t>)</w:t>
+      </w:r>
+      <w:r>
+        <w:rPr>
+          <w:rFonts w:asciiTheme="majorHAnsi" w:hAnsiTheme="majorHAnsi"/>
+          <w:sz w:val="28"/>
+          <w:szCs w:val="28"/>
+        </w:rPr>
+        <w:t xml:space="preserve"> donc hérite</w:t>
+      </w:r>
+      <w:r>
+        <w:rPr>
+          <w:rFonts w:asciiTheme="majorHAnsi" w:hAnsiTheme="majorHAnsi"/>
+          <w:sz w:val="28"/>
+          <w:szCs w:val="28"/>
+        </w:rPr>
+        <w:t xml:space="preserve"> ses scripts et liens css.</w:t>
+      </w:r>
+    </w:p>
+    <w:p>
+      <w:pPr>
+        <w:tabs>
+          <w:tab w:val="left" w:pos="1380"/>
+        </w:tabs>
+        <w:rPr>
+          <w:rFonts w:asciiTheme="majorHAnsi" w:hAnsiTheme="majorHAnsi"/>
+          <w:sz w:val="28"/>
+          <w:szCs w:val="28"/>
+        </w:rPr>
+      </w:pPr>
+      <w:r>
+        <w:rPr>
+          <w:rFonts w:asciiTheme="majorHAnsi" w:hAnsiTheme="majorHAnsi"/>
+          <w:sz w:val="28"/>
+          <w:szCs w:val="28"/>
+        </w:rPr>
         <w:t xml:space="preserve">L’utilisateur ayant oublié son mot de passe pourras choisir l’option </w:t>
+      </w:r>
+      <w:r>
+        <w:rPr>
+          <w:rFonts w:asciiTheme="majorHAnsi" w:hAnsiTheme="majorHAnsi"/>
+          <w:i/>
+          <w:color w:val="0070C0"/>
+          <w:sz w:val="28"/>
+          <w:szCs w:val="28"/>
+        </w:rPr>
+        <w:t>(Mot de passe oublié)</w:t>
       </w:r>
       <w:r>
         <w:rPr>
@@ -1012,16 +1296,6 @@
           <w:sz w:val="28"/>
           <w:szCs w:val="28"/>
         </w:rPr>
-        <w:t>(Mot de passe oublié)</w:t>
-      </w:r>
-      <w:r>
-        <w:rPr>
-          <w:rFonts w:asciiTheme="majorHAnsi" w:hAnsiTheme="majorHAnsi"/>
-          <w:i/>
-          <w:color w:val="FF0000"/>
-          <w:sz w:val="28"/>
-          <w:szCs w:val="28"/>
-        </w:rPr>
         <w:t xml:space="preserve"> </w:t>
       </w:r>
       <w:r>
@@ -1032,117 +1306,62 @@
         </w:rPr>
         <w:t xml:space="preserve">et ensuite seras mené à </w:t>
       </w:r>
-      <w:proofErr w:type="spellStart"/>
-      <w:r>
-        <w:rPr>
-          <w:rFonts w:asciiTheme="majorHAnsi" w:hAnsiTheme="majorHAnsi"/>
-          <w:sz w:val="28"/>
-          <w:szCs w:val="28"/>
-        </w:rPr>
-        <w:t>inserer</w:t>
-      </w:r>
-      <w:proofErr w:type="spellEnd"/>
-      <w:r>
-        <w:rPr>
-          <w:rFonts w:asciiTheme="majorHAnsi" w:hAnsiTheme="majorHAnsi"/>
-          <w:sz w:val="28"/>
-          <w:szCs w:val="28"/>
-        </w:rPr>
-        <w:t xml:space="preserve"> une adresse email valide, pour </w:t>
-      </w:r>
-      <w:proofErr w:type="spellStart"/>
-      <w:r>
-        <w:rPr>
-          <w:rFonts w:asciiTheme="majorHAnsi" w:hAnsiTheme="majorHAnsi"/>
-          <w:sz w:val="28"/>
-          <w:szCs w:val="28"/>
-        </w:rPr>
-        <w:t>recevoire</w:t>
-      </w:r>
-      <w:proofErr w:type="spellEnd"/>
-      <w:r>
-        <w:rPr>
-          <w:rFonts w:asciiTheme="majorHAnsi" w:hAnsiTheme="majorHAnsi"/>
-          <w:sz w:val="28"/>
-          <w:szCs w:val="28"/>
-        </w:rPr>
-        <w:t xml:space="preserve"> le lien qui le mèneras ensuite à la page de réinitialisation du mot de </w:t>
-      </w:r>
-      <w:proofErr w:type="gramStart"/>
-      <w:r>
-        <w:rPr>
-          <w:rFonts w:asciiTheme="majorHAnsi" w:hAnsiTheme="majorHAnsi"/>
-          <w:sz w:val="28"/>
-          <w:szCs w:val="28"/>
-        </w:rPr>
-        <w:t>passe .</w:t>
-      </w:r>
-      <w:proofErr w:type="gramEnd"/>
-      <w:r>
-        <w:rPr>
-          <w:rFonts w:asciiTheme="majorHAnsi" w:hAnsiTheme="majorHAnsi"/>
-          <w:sz w:val="28"/>
-          <w:szCs w:val="28"/>
-        </w:rPr>
-        <w:t xml:space="preserve"> (</w:t>
-      </w:r>
-      <w:proofErr w:type="spellStart"/>
-      <w:r>
-        <w:rPr>
-          <w:rFonts w:asciiTheme="majorHAnsi" w:hAnsiTheme="majorHAnsi"/>
-          <w:sz w:val="28"/>
-          <w:szCs w:val="28"/>
-        </w:rPr>
-        <w:t>still</w:t>
-      </w:r>
-      <w:proofErr w:type="spellEnd"/>
-      <w:r>
-        <w:rPr>
-          <w:rFonts w:asciiTheme="majorHAnsi" w:hAnsiTheme="majorHAnsi"/>
-          <w:sz w:val="28"/>
-          <w:szCs w:val="28"/>
-        </w:rPr>
-        <w:t xml:space="preserve"> </w:t>
-      </w:r>
-      <w:proofErr w:type="spellStart"/>
-      <w:r>
-        <w:rPr>
-          <w:rFonts w:asciiTheme="majorHAnsi" w:hAnsiTheme="majorHAnsi"/>
-          <w:sz w:val="28"/>
-          <w:szCs w:val="28"/>
-        </w:rPr>
-        <w:t>working</w:t>
-      </w:r>
-      <w:proofErr w:type="spellEnd"/>
-      <w:r>
-        <w:rPr>
-          <w:rFonts w:asciiTheme="majorHAnsi" w:hAnsiTheme="majorHAnsi"/>
-          <w:sz w:val="28"/>
-          <w:szCs w:val="28"/>
-        </w:rPr>
-        <w:t xml:space="preserve"> on </w:t>
-      </w:r>
-      <w:proofErr w:type="spellStart"/>
-      <w:proofErr w:type="gramStart"/>
-      <w:r>
-        <w:rPr>
-          <w:rFonts w:asciiTheme="majorHAnsi" w:hAnsiTheme="majorHAnsi"/>
-          <w:sz w:val="28"/>
-          <w:szCs w:val="28"/>
-        </w:rPr>
-        <w:t>it</w:t>
-      </w:r>
-      <w:proofErr w:type="spellEnd"/>
-      <w:r>
-        <w:rPr>
-          <w:rFonts w:asciiTheme="majorHAnsi" w:hAnsiTheme="majorHAnsi"/>
-          <w:sz w:val="28"/>
-          <w:szCs w:val="28"/>
-        </w:rPr>
-        <w:t xml:space="preserve"> ..)</w:t>
-      </w:r>
-      <w:proofErr w:type="gramEnd"/>
-    </w:p>
+      <w:r>
+        <w:rPr>
+          <w:rFonts w:asciiTheme="majorHAnsi" w:hAnsiTheme="majorHAnsi"/>
+          <w:sz w:val="28"/>
+          <w:szCs w:val="28"/>
+        </w:rPr>
+        <w:t>insérer</w:t>
+      </w:r>
+      <w:r>
+        <w:rPr>
+          <w:rFonts w:asciiTheme="majorHAnsi" w:hAnsiTheme="majorHAnsi"/>
+          <w:sz w:val="28"/>
+          <w:szCs w:val="28"/>
+        </w:rPr>
+        <w:t xml:space="preserve"> une adresse email valide, pour recevoire le lien qui le mèneras ensuite à la page de réinitialisation du mot de passe . (still working on it ..)</w:t>
+      </w:r>
+    </w:p>
+    <w:p>
+      <w:pPr>
+        <w:pStyle w:val="Citationintense"/>
+        <w:ind w:left="0"/>
+        <w:rPr>
+          <w:rFonts w:asciiTheme="majorHAnsi" w:hAnsiTheme="majorHAnsi"/>
+          <w:i w:val="0"/>
+          <w:sz w:val="30"/>
+          <w:szCs w:val="30"/>
+        </w:rPr>
+      </w:pPr>
+    </w:p>
+    <w:p/>
+    <w:p/>
+    <w:p/>
+    <w:p/>
+    <w:p>
+      <w:pPr>
+        <w:pStyle w:val="Citationintense"/>
+        <w:ind w:left="0"/>
+        <w:rPr>
+          <w:rFonts w:asciiTheme="majorHAnsi" w:hAnsiTheme="majorHAnsi"/>
+          <w:i w:val="0"/>
+          <w:sz w:val="30"/>
+          <w:szCs w:val="30"/>
+        </w:rPr>
+      </w:pPr>
+      <w:r>
+        <w:rPr>
+          <w:rFonts w:asciiTheme="majorHAnsi" w:hAnsiTheme="majorHAnsi"/>
+          <w:i w:val="0"/>
+          <w:sz w:val="30"/>
+          <w:szCs w:val="30"/>
+        </w:rPr>
+        <w:lastRenderedPageBreak/>
+        <w:t xml:space="preserve">Page d’accueille </w:t>
+      </w:r>
+    </w:p>
+    <w:p/>
     <w:p>
       <w:pPr>
         <w:tabs>
@@ -1151,11 +1370,51 @@
         <w:jc w:val="center"/>
         <w:rPr>
           <w:rFonts w:asciiTheme="majorHAnsi" w:hAnsiTheme="majorHAnsi"/>
-          <w:sz w:val="28"/>
-          <w:szCs w:val="28"/>
-        </w:rPr>
-      </w:pPr>
-    </w:p>
+          <w:b/>
+          <w:sz w:val="28"/>
+          <w:szCs w:val="28"/>
+        </w:rPr>
+      </w:pPr>
+      <w:r>
+        <w:rPr>
+          <w:rFonts w:asciiTheme="majorHAnsi" w:hAnsiTheme="majorHAnsi"/>
+          <w:b/>
+          <w:color w:val="C00000"/>
+          <w:sz w:val="28"/>
+          <w:szCs w:val="28"/>
+        </w:rPr>
+        <w:t xml:space="preserve">Yasin </w:t>
+      </w:r>
+      <w:r>
+        <w:rPr>
+          <w:rFonts w:asciiTheme="majorHAnsi" w:hAnsiTheme="majorHAnsi"/>
+          <w:b/>
+          <w:sz w:val="28"/>
+          <w:szCs w:val="28"/>
+        </w:rPr>
+        <w:t xml:space="preserve">Précise </w:t>
+      </w:r>
+      <w:r>
+        <w:rPr>
+          <w:rFonts w:asciiTheme="majorHAnsi" w:hAnsiTheme="majorHAnsi"/>
+          <w:b/>
+          <w:sz w:val="28"/>
+          <w:szCs w:val="28"/>
+        </w:rPr>
+        <w:t xml:space="preserve">(les bottons /action) </w:t>
+      </w:r>
+      <w:r>
+        <w:rPr>
+          <w:rFonts w:asciiTheme="majorHAnsi" w:hAnsiTheme="majorHAnsi"/>
+          <w:b/>
+          <w:sz w:val="28"/>
+          <w:szCs w:val="28"/>
+        </w:rPr>
+        <w:t>permise pour chaque role..</w:t>
+      </w:r>
+    </w:p>
+    <w:p/>
+    <w:p/>
     <w:p>
       <w:pPr>
         <w:pStyle w:val="Citationintense"/>
@@ -1198,6 +1457,102 @@
         <w:t xml:space="preserve"> </w:t>
       </w:r>
     </w:p>
+    <w:p/>
+    <w:p>
+      <w:pPr>
+        <w:pStyle w:val="Citationintense"/>
+        <w:rPr>
+          <w:rStyle w:val="Emphaseintense"/>
+          <w:b/>
+          <w:color w:val="002060"/>
+          <w:sz w:val="34"/>
+          <w:szCs w:val="34"/>
+        </w:rPr>
+      </w:pPr>
+      <w:r>
+        <w:rPr>
+          <w:rStyle w:val="Emphaseintense"/>
+          <w:b/>
+          <w:color w:val="002060"/>
+          <w:sz w:val="34"/>
+          <w:szCs w:val="34"/>
+        </w:rPr>
+        <w:t>Interf</w:t>
+      </w:r>
+      <w:r>
+        <w:rPr>
+          <w:rStyle w:val="Emphaseintense"/>
+          <w:b/>
+          <w:color w:val="002060"/>
+          <w:sz w:val="34"/>
+          <w:szCs w:val="34"/>
+        </w:rPr>
+        <w:t xml:space="preserve">ace </w:t>
+      </w:r>
+      <w:r>
+        <w:rPr>
+          <w:rStyle w:val="Emphaseintense"/>
+          <w:b/>
+          <w:color w:val="002060"/>
+          <w:sz w:val="34"/>
+          <w:szCs w:val="34"/>
+        </w:rPr>
+        <w:t>Gérant</w:t>
+      </w:r>
+      <w:r>
+        <w:rPr>
+          <w:rStyle w:val="Emphaseintense"/>
+          <w:b/>
+          <w:color w:val="002060"/>
+          <w:sz w:val="34"/>
+          <w:szCs w:val="34"/>
+        </w:rPr>
+        <w:t xml:space="preserve"> </w:t>
+      </w:r>
+    </w:p>
+    <w:p/>
+    <w:p>
+      <w:pPr>
+        <w:pStyle w:val="Citationintense"/>
+        <w:rPr>
+          <w:rStyle w:val="Emphaseintense"/>
+          <w:b/>
+          <w:color w:val="002060"/>
+          <w:sz w:val="34"/>
+          <w:szCs w:val="34"/>
+        </w:rPr>
+      </w:pPr>
+      <w:r>
+        <w:rPr>
+          <w:rStyle w:val="Emphaseintense"/>
+          <w:b/>
+          <w:color w:val="002060"/>
+          <w:sz w:val="34"/>
+          <w:szCs w:val="34"/>
+        </w:rPr>
+        <w:t>Interf</w:t>
+      </w:r>
+      <w:r>
+        <w:rPr>
+          <w:rStyle w:val="Emphaseintense"/>
+          <w:b/>
+          <w:color w:val="002060"/>
+          <w:sz w:val="34"/>
+          <w:szCs w:val="34"/>
+        </w:rPr>
+        <w:t xml:space="preserve">ace </w:t>
+      </w:r>
+      <w:r>
+        <w:rPr>
+          <w:rStyle w:val="Emphaseintense"/>
+          <w:b/>
+          <w:color w:val="002060"/>
+          <w:sz w:val="34"/>
+          <w:szCs w:val="34"/>
+        </w:rPr>
+        <w:t>Chef de Projet</w:t>
+      </w:r>
+    </w:p>
     <w:p>
       <w:pPr>
         <w:tabs>
@@ -1205,14 +1560,101 @@
         </w:tabs>
         <w:jc w:val="center"/>
         <w:rPr>
-          <w:rFonts w:asciiTheme="majorHAnsi" w:hAnsiTheme="majorHAnsi"/>
-          <w:b/>
-          <w:sz w:val="28"/>
-          <w:szCs w:val="28"/>
-        </w:rPr>
-      </w:pPr>
+          <w:rStyle w:val="Emphaseintense"/>
+          <w:bCs w:val="0"/>
+          <w:i w:val="0"/>
+          <w:iCs w:val="0"/>
+          <w:color w:val="002060"/>
+          <w:sz w:val="34"/>
+          <w:szCs w:val="34"/>
+        </w:rPr>
+      </w:pPr>
+    </w:p>
+    <w:p>
+      <w:pPr>
+        <w:pStyle w:val="Citationintense"/>
+        <w:rPr>
+          <w:rStyle w:val="Emphaseintense"/>
+          <w:b/>
+          <w:color w:val="002060"/>
+          <w:sz w:val="34"/>
+          <w:szCs w:val="34"/>
+        </w:rPr>
+      </w:pPr>
+      <w:r>
+        <w:rPr>
+          <w:rStyle w:val="Emphaseintense"/>
+          <w:b/>
+          <w:color w:val="002060"/>
+          <w:sz w:val="34"/>
+          <w:szCs w:val="34"/>
+        </w:rPr>
+        <w:t>Interf</w:t>
+      </w:r>
+      <w:r>
+        <w:rPr>
+          <w:rStyle w:val="Emphaseintense"/>
+          <w:b/>
+          <w:color w:val="002060"/>
+          <w:sz w:val="34"/>
+          <w:szCs w:val="34"/>
+        </w:rPr>
+        <w:t xml:space="preserve">ace </w:t>
+      </w:r>
+      <w:r>
+        <w:rPr>
+          <w:rStyle w:val="Emphaseintense"/>
+          <w:b/>
+          <w:color w:val="002060"/>
+          <w:sz w:val="34"/>
+          <w:szCs w:val="34"/>
+        </w:rPr>
+        <w:t>Employé</w:t>
+      </w:r>
       <w:bookmarkStart w:id="0" w:name="_GoBack"/>
       <w:bookmarkEnd w:id="0"/>
+    </w:p>
+    <w:p>
+      <w:pPr>
+        <w:tabs>
+          <w:tab w:val="left" w:pos="1380"/>
+        </w:tabs>
+        <w:jc w:val="center"/>
+        <w:rPr>
+          <w:rFonts w:asciiTheme="majorHAnsi" w:hAnsiTheme="majorHAnsi"/>
+          <w:b/>
+          <w:sz w:val="28"/>
+          <w:szCs w:val="28"/>
+        </w:rPr>
+      </w:pPr>
+    </w:p>
+    <w:p>
+      <w:pPr>
+        <w:tabs>
+          <w:tab w:val="left" w:pos="1380"/>
+        </w:tabs>
+        <w:jc w:val="center"/>
+        <w:rPr>
+          <w:rFonts w:asciiTheme="majorHAnsi" w:hAnsiTheme="majorHAnsi"/>
+          <w:b/>
+          <w:sz w:val="28"/>
+          <w:szCs w:val="28"/>
+        </w:rPr>
+      </w:pPr>
+    </w:p>
+    <w:p>
+      <w:pPr>
+        <w:tabs>
+          <w:tab w:val="left" w:pos="1380"/>
+        </w:tabs>
+        <w:jc w:val="center"/>
+        <w:rPr>
+          <w:rFonts w:asciiTheme="majorHAnsi" w:hAnsiTheme="majorHAnsi"/>
+          <w:b/>
+          <w:sz w:val="28"/>
+          <w:szCs w:val="28"/>
+        </w:rPr>
+      </w:pPr>
     </w:p>
     <w:p>
       <w:pPr>
@@ -1373,7 +1815,7 @@
         <v:path o:extrusionok="f" gradientshapeok="t" o:connecttype="rect"/>
         <o:lock v:ext="edit" aspectratio="t"/>
       </v:shapetype>
-      <v:shape id="_x0000_i1067" type="#_x0000_t75" style="width:11.25pt;height:11.25pt" o:bullet="t">
+      <v:shape id="_x0000_i1080" type="#_x0000_t75" style="width:11.25pt;height:11.25pt" o:bullet="t">
         <v:imagedata r:id="rId1" o:title="msoBD15"/>
       </v:shape>
     </w:pict>

</xml_diff>